<commit_message>
Added final cosmetic fixes for report
</commit_message>
<xml_diff>
--- a/отчёт.docx
+++ b/отчёт.docx
@@ -5,75 +5,749 @@
   <w:body>
     <w:p>
       <w:pPr>
-        <w:pStyle w:val="2"/>
-        <w:numPr>
-          <w:ilvl w:val="0"/>
-          <w:numId w:val="9"/>
-        </w:numPr>
         <w:bidi w:val="0"/>
-        <w:spacing w:before="240" w:after="60"/>
-        <w:rPr>
-          <w:lang w:val="ru-RU"/>
-        </w:rPr>
-      </w:pPr>
-      <w:bookmarkStart w:id="0" w:name="_Toc30862"/>
-      <w:bookmarkStart w:id="1" w:name="_Toc11706"/>
-      <w:r>
-        <w:rPr>
-          <w:lang w:val="ru-RU"/>
-        </w:rPr>
-        <w:t>ТИТУЛЬНЫЙ ЛИСТ</w:t>
-      </w:r>
-      <w:bookmarkEnd w:id="0"/>
-      <w:bookmarkEnd w:id="1"/>
-    </w:p>
-    <w:p>
-      <w:pPr>
-        <w:rPr>
-          <w:lang w:val="ru-RU"/>
-        </w:rPr>
-      </w:pPr>
-      <w:r>
-        <w:rPr>
-          <w:lang w:val="ru-RU"/>
-        </w:rPr>
-        <w:t>Название проекта:</w:t>
-      </w:r>
-    </w:p>
-    <w:p>
-      <w:pPr>
-        <w:rPr>
-          <w:lang w:val="ru-RU"/>
-        </w:rPr>
-      </w:pPr>
-      <w:r>
-        <w:rPr>
-          <w:lang w:val="ru-RU"/>
-        </w:rPr>
-        <w:t>«</w:t>
-      </w:r>
-      <w:r>
-        <w:rPr>
-          <w:rFonts w:hint="default"/>
-          <w:lang w:val="ru-RU"/>
-        </w:rPr>
-        <w:t>Приложение для ведения автомобильного журнала</w:t>
-      </w:r>
-      <w:r>
-        <w:rPr>
-          <w:lang w:val="ru-RU"/>
-        </w:rPr>
-        <w:t>»</w:t>
-      </w:r>
-    </w:p>
-    <w:p>
-      <w:commentRangeStart w:id="0"/>
-      <w:r>
+        <w:spacing w:line="240" w:lineRule="auto"/>
+        <w:ind w:left="0" w:leftChars="0" w:firstLine="0" w:firstLineChars="0"/>
+        <w:jc w:val="center"/>
+        <w:rPr>
+          <w:rFonts w:hint="default"/>
+          <w:b/>
+          <w:bCs/>
+        </w:rPr>
+      </w:pPr>
+      <w:r>
+        <w:rPr>
+          <w:rFonts w:hint="default"/>
+          <w:b/>
+          <w:bCs/>
+        </w:rPr>
+        <w:t>Государственное бюджетное общеобразовательное учреждение города Москвы "Школа № 1596"</w:t>
+      </w:r>
+    </w:p>
+    <w:p>
+      <w:pPr>
+        <w:bidi w:val="0"/>
+        <w:spacing w:line="240" w:lineRule="auto"/>
+        <w:ind w:left="0" w:leftChars="0" w:firstLine="0" w:firstLineChars="0"/>
+        <w:jc w:val="center"/>
+        <w:rPr>
+          <w:rFonts w:hint="default"/>
+          <w:b/>
+          <w:bCs/>
+        </w:rPr>
+      </w:pPr>
+    </w:p>
+    <w:p>
+      <w:pPr>
+        <w:bidi w:val="0"/>
+        <w:spacing w:line="240" w:lineRule="auto"/>
+        <w:ind w:left="0" w:leftChars="0" w:firstLine="0" w:firstLineChars="0"/>
+        <w:jc w:val="center"/>
+        <w:rPr>
+          <w:rFonts w:hint="default"/>
+          <w:b/>
+          <w:bCs/>
+        </w:rPr>
+      </w:pPr>
+    </w:p>
+    <w:p>
+      <w:pPr>
+        <w:bidi w:val="0"/>
+        <w:spacing w:line="240" w:lineRule="auto"/>
+        <w:ind w:left="0" w:leftChars="0" w:firstLine="0" w:firstLineChars="0"/>
+        <w:jc w:val="center"/>
+        <w:rPr>
+          <w:rFonts w:hint="default"/>
+          <w:b/>
+          <w:bCs/>
+        </w:rPr>
+      </w:pPr>
+    </w:p>
+    <w:p>
+      <w:pPr>
+        <w:bidi w:val="0"/>
+        <w:spacing w:line="240" w:lineRule="auto"/>
+        <w:ind w:left="0" w:leftChars="0" w:firstLine="0" w:firstLineChars="0"/>
+        <w:jc w:val="center"/>
+        <w:rPr>
+          <w:rFonts w:hint="default"/>
+          <w:b/>
+          <w:bCs/>
+        </w:rPr>
+      </w:pPr>
+    </w:p>
+    <w:p>
+      <w:pPr>
+        <w:bidi w:val="0"/>
+        <w:spacing w:line="240" w:lineRule="auto"/>
+        <w:ind w:left="0" w:leftChars="0" w:firstLine="0" w:firstLineChars="0"/>
+        <w:jc w:val="center"/>
+        <w:rPr>
+          <w:rFonts w:hint="default"/>
+          <w:b/>
+          <w:bCs/>
+        </w:rPr>
+      </w:pPr>
+    </w:p>
+    <w:p>
+      <w:pPr>
+        <w:bidi w:val="0"/>
+        <w:spacing w:line="240" w:lineRule="auto"/>
+        <w:ind w:left="0" w:leftChars="0" w:firstLine="0" w:firstLineChars="0"/>
+        <w:jc w:val="center"/>
+        <w:rPr>
+          <w:rFonts w:hint="default"/>
+          <w:b/>
+          <w:bCs/>
+        </w:rPr>
+      </w:pPr>
+    </w:p>
+    <w:p>
+      <w:pPr>
+        <w:bidi w:val="0"/>
+        <w:spacing w:line="240" w:lineRule="auto"/>
+        <w:ind w:left="0" w:leftChars="0" w:firstLine="0" w:firstLineChars="0"/>
+        <w:jc w:val="center"/>
+        <w:rPr>
+          <w:rFonts w:hint="default"/>
+          <w:b/>
+          <w:bCs/>
+        </w:rPr>
+      </w:pPr>
+    </w:p>
+    <w:p>
+      <w:pPr>
+        <w:bidi w:val="0"/>
+        <w:spacing w:line="240" w:lineRule="auto"/>
+        <w:ind w:left="0" w:leftChars="0" w:firstLine="0" w:firstLineChars="0"/>
+        <w:jc w:val="center"/>
+        <w:rPr>
+          <w:rFonts w:hint="default"/>
+          <w:b/>
+          <w:bCs/>
+        </w:rPr>
+      </w:pPr>
+    </w:p>
+    <w:p>
+      <w:pPr>
+        <w:bidi w:val="0"/>
+        <w:spacing w:line="240" w:lineRule="auto"/>
+        <w:ind w:left="0" w:leftChars="0" w:firstLine="0" w:firstLineChars="0"/>
+        <w:jc w:val="center"/>
+        <w:rPr>
+          <w:rFonts w:hint="default"/>
+          <w:b/>
+          <w:bCs/>
+        </w:rPr>
+      </w:pPr>
+    </w:p>
+    <w:p>
+      <w:pPr>
+        <w:bidi w:val="0"/>
+        <w:spacing w:line="240" w:lineRule="auto"/>
+        <w:ind w:left="0" w:leftChars="0" w:firstLine="0" w:firstLineChars="0"/>
+        <w:jc w:val="center"/>
+        <w:rPr>
+          <w:rFonts w:hint="default"/>
+          <w:b/>
+          <w:bCs/>
+        </w:rPr>
+      </w:pPr>
+    </w:p>
+    <w:p>
+      <w:pPr>
+        <w:bidi w:val="0"/>
+        <w:spacing w:line="240" w:lineRule="auto"/>
+        <w:ind w:left="0" w:leftChars="0" w:firstLine="0" w:firstLineChars="0"/>
+        <w:jc w:val="center"/>
+        <w:rPr>
+          <w:rFonts w:hint="default"/>
+          <w:b/>
+          <w:bCs/>
+        </w:rPr>
+      </w:pPr>
+    </w:p>
+    <w:p>
+      <w:pPr>
+        <w:bidi w:val="0"/>
+        <w:spacing w:line="240" w:lineRule="auto"/>
+        <w:ind w:left="0" w:leftChars="0" w:firstLine="0" w:firstLineChars="0"/>
+        <w:jc w:val="center"/>
+        <w:rPr>
+          <w:rFonts w:hint="default"/>
+          <w:b/>
+          <w:bCs/>
+        </w:rPr>
+      </w:pPr>
+    </w:p>
+    <w:p>
+      <w:pPr>
+        <w:bidi w:val="0"/>
+        <w:spacing w:line="240" w:lineRule="auto"/>
+        <w:ind w:left="0" w:leftChars="0" w:firstLine="0" w:firstLineChars="0"/>
+        <w:jc w:val="center"/>
+        <w:rPr>
+          <w:rFonts w:hint="default"/>
+          <w:b/>
+          <w:bCs/>
+        </w:rPr>
+      </w:pPr>
+    </w:p>
+    <w:p>
+      <w:pPr>
+        <w:bidi w:val="0"/>
+        <w:spacing w:line="240" w:lineRule="auto"/>
+        <w:ind w:left="0" w:leftChars="0" w:firstLine="0" w:firstLineChars="0"/>
+        <w:jc w:val="center"/>
+        <w:rPr>
+          <w:rFonts w:hint="default"/>
+          <w:b/>
+          <w:bCs/>
+        </w:rPr>
+      </w:pPr>
+    </w:p>
+    <w:p>
+      <w:pPr>
+        <w:bidi w:val="0"/>
+        <w:spacing w:line="240" w:lineRule="auto"/>
+        <w:ind w:left="0" w:leftChars="0" w:firstLine="0" w:firstLineChars="0"/>
+        <w:jc w:val="center"/>
+        <w:rPr>
+          <w:rFonts w:hint="default"/>
+          <w:b/>
+          <w:bCs/>
+        </w:rPr>
+      </w:pPr>
+    </w:p>
+    <w:p>
+      <w:pPr>
+        <w:bidi w:val="0"/>
+        <w:spacing w:line="240" w:lineRule="auto"/>
+        <w:ind w:left="0" w:leftChars="0" w:firstLine="0" w:firstLineChars="0"/>
+        <w:jc w:val="center"/>
+        <w:rPr>
+          <w:rFonts w:hint="default"/>
+          <w:b/>
+          <w:bCs/>
+        </w:rPr>
+      </w:pPr>
+    </w:p>
+    <w:p>
+      <w:pPr>
+        <w:bidi w:val="0"/>
+        <w:spacing w:line="240" w:lineRule="auto"/>
+        <w:ind w:left="0" w:leftChars="0" w:firstLine="0" w:firstLineChars="0"/>
+        <w:jc w:val="center"/>
+        <w:rPr>
+          <w:rFonts w:hint="default"/>
+          <w:b/>
+          <w:bCs/>
+        </w:rPr>
+      </w:pPr>
+    </w:p>
+    <w:p>
+      <w:pPr>
+        <w:bidi w:val="0"/>
+        <w:spacing w:line="240" w:lineRule="auto"/>
+        <w:ind w:left="0" w:leftChars="0" w:firstLine="0" w:firstLineChars="0"/>
+        <w:jc w:val="center"/>
+        <w:rPr>
+          <w:rFonts w:hint="default"/>
+          <w:b/>
+          <w:bCs/>
+        </w:rPr>
+      </w:pPr>
+    </w:p>
+    <w:p>
+      <w:pPr>
+        <w:bidi w:val="0"/>
+        <w:spacing w:line="240" w:lineRule="auto"/>
+        <w:ind w:left="0" w:leftChars="0" w:firstLine="0" w:firstLineChars="0"/>
+        <w:jc w:val="center"/>
+        <w:rPr>
+          <w:rFonts w:hint="default"/>
+          <w:b/>
+          <w:bCs/>
+        </w:rPr>
+      </w:pPr>
+    </w:p>
+    <w:p>
+      <w:pPr>
+        <w:bidi w:val="0"/>
+        <w:spacing w:line="240" w:lineRule="auto"/>
+        <w:ind w:left="0" w:leftChars="0" w:firstLine="0" w:firstLineChars="0"/>
+        <w:jc w:val="center"/>
+        <w:rPr>
+          <w:rFonts w:hint="default"/>
+          <w:b/>
+          <w:bCs/>
+        </w:rPr>
+      </w:pPr>
+    </w:p>
+    <w:p>
+      <w:pPr>
+        <w:bidi w:val="0"/>
+        <w:spacing w:line="240" w:lineRule="auto"/>
+        <w:ind w:left="0" w:leftChars="0" w:firstLine="0" w:firstLineChars="0"/>
+        <w:jc w:val="center"/>
+        <w:rPr>
+          <w:rFonts w:hint="default"/>
+          <w:b/>
+          <w:bCs/>
+          <w:sz w:val="32"/>
+          <w:szCs w:val="32"/>
+          <w:lang w:val="ru-RU"/>
+        </w:rPr>
+      </w:pPr>
+      <w:r>
+        <w:rPr>
+          <w:rFonts w:hint="default"/>
+          <w:b/>
+          <w:bCs/>
+          <w:sz w:val="32"/>
+          <w:szCs w:val="32"/>
+          <w:lang w:val="ru-RU"/>
+        </w:rPr>
+        <w:t>ПРИЛОЖЕНИЕ ДЛЯ ВЕДЕНИЯ АВТОМОБИЛЬНОГО ЖУРНАЛА</w:t>
+      </w:r>
+    </w:p>
+    <w:p>
+      <w:pPr>
+        <w:bidi w:val="0"/>
+        <w:spacing w:line="240" w:lineRule="auto"/>
+        <w:ind w:left="0" w:leftChars="0" w:firstLine="0" w:firstLineChars="0"/>
+        <w:jc w:val="center"/>
+        <w:rPr>
+          <w:rFonts w:hint="default"/>
+          <w:b/>
+          <w:bCs/>
+        </w:rPr>
+      </w:pPr>
+    </w:p>
+    <w:p>
+      <w:pPr>
+        <w:bidi w:val="0"/>
+        <w:spacing w:line="240" w:lineRule="auto"/>
+        <w:ind w:left="0" w:leftChars="0" w:firstLine="0" w:firstLineChars="0"/>
+        <w:jc w:val="center"/>
+        <w:rPr>
+          <w:rFonts w:hint="default"/>
+          <w:b/>
+          <w:bCs/>
+        </w:rPr>
+      </w:pPr>
+    </w:p>
+    <w:p>
+      <w:pPr>
+        <w:bidi w:val="0"/>
+        <w:spacing w:line="240" w:lineRule="auto"/>
+        <w:ind w:left="0" w:leftChars="0" w:firstLine="0" w:firstLineChars="0"/>
+        <w:jc w:val="center"/>
+        <w:rPr>
+          <w:rFonts w:hint="default"/>
+          <w:b/>
+          <w:bCs/>
+        </w:rPr>
+      </w:pPr>
+    </w:p>
+    <w:p>
+      <w:pPr>
+        <w:bidi w:val="0"/>
+        <w:spacing w:line="240" w:lineRule="auto"/>
+        <w:ind w:left="0" w:leftChars="0" w:firstLine="0" w:firstLineChars="0"/>
+        <w:jc w:val="center"/>
+        <w:rPr>
+          <w:rFonts w:hint="default"/>
+          <w:b/>
+          <w:bCs/>
+        </w:rPr>
+      </w:pPr>
+    </w:p>
+    <w:p>
+      <w:pPr>
+        <w:bidi w:val="0"/>
+        <w:spacing w:line="240" w:lineRule="auto"/>
+        <w:ind w:left="0" w:leftChars="0" w:firstLine="0" w:firstLineChars="0"/>
+        <w:jc w:val="center"/>
+        <w:rPr>
+          <w:rFonts w:hint="default"/>
+          <w:b/>
+          <w:bCs/>
+        </w:rPr>
+      </w:pPr>
+    </w:p>
+    <w:p>
+      <w:pPr>
+        <w:bidi w:val="0"/>
+        <w:spacing w:line="240" w:lineRule="auto"/>
+        <w:ind w:left="0" w:leftChars="0" w:firstLine="0" w:firstLineChars="0"/>
+        <w:jc w:val="center"/>
+        <w:rPr>
+          <w:rFonts w:hint="default"/>
+          <w:b/>
+          <w:bCs/>
+        </w:rPr>
+      </w:pPr>
+    </w:p>
+    <w:p>
+      <w:pPr>
+        <w:bidi w:val="0"/>
+        <w:spacing w:line="240" w:lineRule="auto"/>
+        <w:ind w:left="0" w:leftChars="0" w:firstLine="0" w:firstLineChars="0"/>
+        <w:jc w:val="both"/>
+        <w:rPr>
+          <w:rFonts w:hint="default"/>
+          <w:b/>
+          <w:bCs/>
+        </w:rPr>
+      </w:pPr>
+    </w:p>
+    <w:p>
+      <w:pPr>
+        <w:bidi w:val="0"/>
+        <w:spacing w:line="240" w:lineRule="auto"/>
+        <w:ind w:left="0" w:leftChars="0" w:firstLine="0" w:firstLineChars="0"/>
+        <w:jc w:val="center"/>
+        <w:rPr>
+          <w:rFonts w:hint="default"/>
+          <w:b/>
+          <w:bCs/>
+        </w:rPr>
+      </w:pPr>
+    </w:p>
+    <w:tbl>
+      <w:tblPr>
+        <w:tblStyle w:val="111"/>
+        <w:tblW w:w="0" w:type="auto"/>
+        <w:tblInd w:w="0" w:type="dxa"/>
+        <w:tblBorders>
+          <w:top w:val="single" w:color="auto" w:sz="4" w:space="0"/>
+          <w:left w:val="single" w:color="auto" w:sz="4" w:space="0"/>
+          <w:bottom w:val="single" w:color="auto" w:sz="4" w:space="0"/>
+          <w:right w:val="single" w:color="auto" w:sz="4" w:space="0"/>
+          <w:insideH w:val="single" w:color="auto" w:sz="4" w:space="0"/>
+          <w:insideV w:val="single" w:color="auto" w:sz="4" w:space="0"/>
+        </w:tblBorders>
+        <w:tblLayout w:type="autofit"/>
+        <w:tblCellMar>
+          <w:left w:w="108" w:type="dxa"/>
+          <w:right w:w="108" w:type="dxa"/>
+        </w:tblCellMar>
+      </w:tblPr>
+      <w:tblGrid>
+        <w:gridCol w:w="4145"/>
+        <w:gridCol w:w="5709"/>
+      </w:tblGrid>
+      <w:tr>
+        <w:tblPrEx>
+          <w:tblBorders>
+            <w:top w:val="single" w:color="auto" w:sz="4" w:space="0"/>
+            <w:left w:val="single" w:color="auto" w:sz="4" w:space="0"/>
+            <w:bottom w:val="single" w:color="auto" w:sz="4" w:space="0"/>
+            <w:right w:val="single" w:color="auto" w:sz="4" w:space="0"/>
+            <w:insideH w:val="single" w:color="auto" w:sz="4" w:space="0"/>
+            <w:insideV w:val="single" w:color="auto" w:sz="4" w:space="0"/>
+          </w:tblBorders>
+          <w:tblCellMar>
+            <w:left w:w="108" w:type="dxa"/>
+            <w:right w:w="108" w:type="dxa"/>
+          </w:tblCellMar>
+        </w:tblPrEx>
+        <w:tc>
+          <w:tcPr>
+            <w:tcW w:w="4145" w:type="dxa"/>
+            <w:tcBorders>
+              <w:top w:val="nil"/>
+              <w:left w:val="nil"/>
+              <w:bottom w:val="nil"/>
+              <w:right w:val="nil"/>
+            </w:tcBorders>
+          </w:tcPr>
+          <w:p>
+            <w:pPr>
+              <w:bidi w:val="0"/>
+              <w:spacing w:line="240" w:lineRule="auto"/>
+              <w:jc w:val="left"/>
+              <w:rPr>
+                <w:rFonts w:hint="default"/>
+                <w:b/>
+                <w:bCs/>
+                <w:vertAlign w:val="baseline"/>
+              </w:rPr>
+            </w:pPr>
+          </w:p>
+        </w:tc>
+        <w:tc>
+          <w:tcPr>
+            <w:tcW w:w="5709" w:type="dxa"/>
+            <w:tcBorders>
+              <w:top w:val="nil"/>
+              <w:left w:val="nil"/>
+              <w:bottom w:val="nil"/>
+              <w:right w:val="nil"/>
+            </w:tcBorders>
+          </w:tcPr>
+          <w:p>
+            <w:pPr>
+              <w:bidi w:val="0"/>
+              <w:spacing w:line="240" w:lineRule="auto"/>
+              <w:ind w:left="0" w:leftChars="0" w:firstLine="0" w:firstLineChars="0"/>
+              <w:jc w:val="both"/>
+              <w:rPr>
+                <w:rFonts w:hint="default"/>
+                <w:b w:val="0"/>
+                <w:bCs w:val="0"/>
+                <w:lang w:val="ru-RU"/>
+              </w:rPr>
+            </w:pPr>
+            <w:commentRangeStart w:id="0"/>
+            <w:r>
+              <w:rPr>
+                <w:rFonts w:hint="default"/>
+                <w:b w:val="0"/>
+                <w:bCs w:val="0"/>
+                <w:lang w:val="ru-RU"/>
+              </w:rPr>
+              <w:t xml:space="preserve">Участники: 10 класс, ГБОУ </w:t>
+            </w:r>
+            <w:r>
+              <w:rPr>
+                <w:rFonts w:hint="default"/>
+                <w:b w:val="0"/>
+                <w:bCs w:val="0"/>
+              </w:rPr>
+              <w:t>Школа № 1596</w:t>
+            </w:r>
+            <w:r>
+              <w:rPr>
+                <w:rFonts w:hint="default"/>
+                <w:b w:val="0"/>
+                <w:bCs w:val="0"/>
+                <w:lang w:val="ru-RU"/>
+              </w:rPr>
+              <w:t xml:space="preserve">, </w:t>
+            </w:r>
+            <w:r>
+              <w:rPr>
+                <w:rFonts w:hint="default"/>
+                <w:b w:val="0"/>
+                <w:bCs w:val="0"/>
+                <w:highlight w:val="yellow"/>
+                <w:lang w:val="ru-RU"/>
+              </w:rPr>
+              <w:t xml:space="preserve">Фамилия </w:t>
+            </w:r>
+            <w:r>
+              <w:rPr>
+                <w:rFonts w:hint="default"/>
+                <w:b w:val="0"/>
+                <w:bCs w:val="0"/>
+                <w:lang w:val="ru-RU"/>
+              </w:rPr>
+              <w:t xml:space="preserve">Владислав </w:t>
+            </w:r>
+            <w:r>
+              <w:rPr>
+                <w:rFonts w:hint="default"/>
+                <w:b w:val="0"/>
+                <w:bCs w:val="0"/>
+                <w:highlight w:val="yellow"/>
+                <w:lang w:val="ru-RU"/>
+              </w:rPr>
+              <w:t>Отчество</w:t>
+            </w:r>
+            <w:r>
+              <w:rPr>
+                <w:rFonts w:hint="default"/>
+                <w:b w:val="0"/>
+                <w:bCs w:val="0"/>
+                <w:lang w:val="ru-RU"/>
+              </w:rPr>
+              <w:t xml:space="preserve">; 10 класс, ГБОУ </w:t>
+            </w:r>
+            <w:r>
+              <w:rPr>
+                <w:rFonts w:hint="default"/>
+                <w:b w:val="0"/>
+                <w:bCs w:val="0"/>
+              </w:rPr>
+              <w:t>Школа № 1596</w:t>
+            </w:r>
+            <w:r>
+              <w:rPr>
+                <w:rFonts w:hint="default"/>
+                <w:b w:val="0"/>
+                <w:bCs w:val="0"/>
+                <w:lang w:val="ru-RU"/>
+              </w:rPr>
+              <w:t xml:space="preserve">, </w:t>
+            </w:r>
+            <w:r>
+              <w:rPr>
+                <w:rFonts w:hint="default"/>
+                <w:b w:val="0"/>
+                <w:bCs w:val="0"/>
+                <w:highlight w:val="yellow"/>
+                <w:lang w:val="ru-RU"/>
+              </w:rPr>
+              <w:t xml:space="preserve">Фамилия </w:t>
+            </w:r>
+            <w:r>
+              <w:rPr>
+                <w:rFonts w:hint="default"/>
+                <w:b w:val="0"/>
+                <w:bCs w:val="0"/>
+                <w:lang w:val="ru-RU"/>
+              </w:rPr>
+              <w:t xml:space="preserve">Никита </w:t>
+            </w:r>
+            <w:r>
+              <w:rPr>
+                <w:rFonts w:hint="default"/>
+                <w:b w:val="0"/>
+                <w:bCs w:val="0"/>
+                <w:highlight w:val="yellow"/>
+                <w:lang w:val="ru-RU"/>
+              </w:rPr>
+              <w:t>Отчество.</w:t>
+            </w:r>
+            <w:commentRangeEnd w:id="0"/>
+            <w:r>
+              <w:commentReference w:id="0"/>
+            </w:r>
+          </w:p>
+          <w:p>
+            <w:pPr>
+              <w:bidi w:val="0"/>
+              <w:spacing w:line="240" w:lineRule="auto"/>
+              <w:ind w:left="0" w:leftChars="0" w:firstLine="0" w:firstLineChars="0"/>
+              <w:jc w:val="both"/>
+              <w:rPr>
+                <w:rFonts w:hint="default"/>
+                <w:b/>
+                <w:bCs/>
+                <w:vertAlign w:val="baseline"/>
+              </w:rPr>
+            </w:pPr>
+            <w:r>
+              <w:rPr>
+                <w:rFonts w:hint="default"/>
+                <w:b w:val="0"/>
+                <w:bCs w:val="0"/>
+                <w:lang w:val="ru-RU"/>
+              </w:rPr>
+              <w:t>Руководитель: лаборант, РТУ МИРЭА, Грачев Александр Витальевич.</w:t>
+            </w:r>
+          </w:p>
+        </w:tc>
+      </w:tr>
+    </w:tbl>
+    <w:p>
+      <w:pPr>
+        <w:bidi w:val="0"/>
+        <w:spacing w:line="240" w:lineRule="auto"/>
+        <w:ind w:left="0" w:leftChars="0" w:firstLine="0" w:firstLineChars="0"/>
+        <w:jc w:val="left"/>
+        <w:rPr>
+          <w:rFonts w:hint="default"/>
+          <w:b/>
+          <w:bCs/>
+        </w:rPr>
+      </w:pPr>
+    </w:p>
+    <w:p>
+      <w:pPr>
+        <w:bidi w:val="0"/>
+        <w:spacing w:line="240" w:lineRule="auto"/>
+        <w:ind w:left="0" w:leftChars="0" w:firstLine="0" w:firstLineChars="0"/>
+        <w:jc w:val="left"/>
+        <w:rPr>
+          <w:rFonts w:hint="default"/>
+          <w:b/>
+          <w:bCs/>
+        </w:rPr>
+      </w:pPr>
+    </w:p>
+    <w:p>
+      <w:pPr>
+        <w:bidi w:val="0"/>
+        <w:spacing w:line="240" w:lineRule="auto"/>
+        <w:ind w:left="0" w:leftChars="0" w:firstLine="0" w:firstLineChars="0"/>
+        <w:jc w:val="left"/>
+        <w:rPr>
+          <w:rFonts w:hint="default"/>
+          <w:b/>
+          <w:bCs/>
+        </w:rPr>
+      </w:pPr>
+    </w:p>
+    <w:p>
+      <w:pPr>
+        <w:bidi w:val="0"/>
+        <w:spacing w:line="240" w:lineRule="auto"/>
+        <w:ind w:left="0" w:leftChars="0" w:firstLine="0" w:firstLineChars="0"/>
+        <w:jc w:val="left"/>
+        <w:rPr>
+          <w:rFonts w:hint="default"/>
+          <w:b/>
+          <w:bCs/>
+        </w:rPr>
+      </w:pPr>
+    </w:p>
+    <w:p>
+      <w:pPr>
+        <w:bidi w:val="0"/>
+        <w:spacing w:line="240" w:lineRule="auto"/>
+        <w:ind w:left="0" w:leftChars="0" w:firstLine="0" w:firstLineChars="0"/>
+        <w:jc w:val="center"/>
+        <w:rPr>
+          <w:rFonts w:hint="default"/>
+          <w:b w:val="0"/>
+          <w:bCs w:val="0"/>
+          <w:lang w:val="ru-RU" w:eastAsia="zh-CN"/>
+        </w:rPr>
+      </w:pPr>
+    </w:p>
+    <w:p>
+      <w:pPr>
+        <w:bidi w:val="0"/>
+        <w:spacing w:line="240" w:lineRule="auto"/>
+        <w:ind w:left="0" w:leftChars="0" w:firstLine="0" w:firstLineChars="0"/>
+        <w:jc w:val="center"/>
+        <w:rPr>
+          <w:rFonts w:hint="default"/>
+          <w:b w:val="0"/>
+          <w:bCs w:val="0"/>
+          <w:lang w:val="ru-RU" w:eastAsia="zh-CN"/>
+        </w:rPr>
+      </w:pPr>
+      <w:r>
+        <w:rPr>
+          <w:rFonts w:hint="default"/>
+          <w:b w:val="0"/>
+          <w:bCs w:val="0"/>
+          <w:lang w:val="ru-RU" w:eastAsia="zh-CN"/>
+        </w:rPr>
+        <w:t>Москва, 2026</w:t>
+      </w:r>
+    </w:p>
+    <w:p>
+      <w:pPr>
+        <w:rPr>
+          <w:rFonts w:hint="default"/>
+          <w:b w:val="0"/>
+          <w:bCs w:val="0"/>
+          <w:lang w:val="ru-RU" w:eastAsia="zh-CN"/>
+        </w:rPr>
+      </w:pPr>
+      <w:r>
+        <w:rPr>
+          <w:rFonts w:hint="default"/>
+          <w:b w:val="0"/>
+          <w:bCs w:val="0"/>
+          <w:lang w:val="ru-RU" w:eastAsia="zh-CN"/>
+        </w:rPr>
         <w:br w:type="page"/>
-      </w:r>
-      <w:commentRangeEnd w:id="0"/>
-      <w:r>
-        <w:commentReference w:id="0"/>
       </w:r>
     </w:p>
     <w:sdt>
@@ -95,7 +769,13 @@
       </w:sdtPr>
       <w:sdtEndPr>
         <w:rPr>
+          <w:rFonts w:ascii="SimSun" w:hAnsi="SimSun" w:eastAsia="SimSun" w:cstheme="minorBidi"/>
           <w:b/>
+          <w:color w:val="auto"/>
+          <w:kern w:val="0"/>
+          <w:sz w:val="21"/>
+          <w:szCs w:val="20"/>
+          <w:lang w:val="en-US" w:eastAsia="zh-CN" w:bidi="ar-SA"/>
         </w:rPr>
       </w:sdtEndPr>
       <w:sdtContent>
@@ -103,8 +783,6 @@
           <w:pPr>
             <w:jc w:val="center"/>
           </w:pPr>
-          <w:bookmarkStart w:id="27" w:name="_GoBack"/>
-          <w:bookmarkEnd w:id="27"/>
           <w:r>
             <w:rPr>
               <w:lang w:val="ru-RU"/>
@@ -2526,6 +3204,8 @@
               <w:b/>
             </w:rPr>
             <w:sectPr>
+              <w:headerReference r:id="rId7" w:type="first"/>
+              <w:footerReference r:id="rId8" w:type="first"/>
               <w:pgSz w:w="11906" w:h="16838"/>
               <w:pgMar w:top="1134" w:right="1134" w:bottom="1134" w:left="1134" w:header="0" w:footer="0" w:gutter="0"/>
               <w:pgNumType w:fmt="decimal"/>
@@ -2557,22 +3237,22 @@
         <w:pStyle w:val="2"/>
         <w:numPr>
           <w:ilvl w:val="0"/>
-          <w:numId w:val="1"/>
+          <w:numId w:val="9"/>
         </w:numPr>
         <w:bidi w:val="0"/>
-        <w:ind w:firstLine="0"/>
-        <w:rPr>
-          <w:lang w:val="ru-RU"/>
-        </w:rPr>
-      </w:pPr>
-      <w:bookmarkStart w:id="2" w:name="_Toc14169"/>
+        <w:ind w:left="850" w:leftChars="0" w:hanging="215" w:firstLineChars="0"/>
+        <w:rPr>
+          <w:lang w:val="ru-RU"/>
+        </w:rPr>
+      </w:pPr>
+      <w:bookmarkStart w:id="0" w:name="_Toc14169"/>
       <w:r>
         <w:rPr>
           <w:lang w:val="ru-RU"/>
         </w:rPr>
         <w:t>ВВЕДЕНИЕ</w:t>
       </w:r>
-      <w:bookmarkEnd w:id="2"/>
+      <w:bookmarkEnd w:id="0"/>
     </w:p>
     <w:p>
       <w:pPr>
@@ -2582,14 +3262,14 @@
           <w:lang w:val="ru-RU"/>
         </w:rPr>
       </w:pPr>
-      <w:bookmarkStart w:id="3" w:name="_Toc8230"/>
+      <w:bookmarkStart w:id="1" w:name="_Toc8230"/>
       <w:r>
         <w:rPr>
           <w:lang w:val="ru-RU"/>
         </w:rPr>
         <w:t>Актуальность работы</w:t>
       </w:r>
-      <w:bookmarkEnd w:id="3"/>
+      <w:bookmarkEnd w:id="1"/>
     </w:p>
     <w:p>
       <w:pPr>
@@ -2633,14 +3313,14 @@
           <w:lang w:val="ru-RU"/>
         </w:rPr>
       </w:pPr>
-      <w:bookmarkStart w:id="4" w:name="_Toc7158"/>
+      <w:bookmarkStart w:id="2" w:name="_Toc7158"/>
       <w:r>
         <w:rPr>
           <w:lang w:val="ru-RU"/>
         </w:rPr>
         <w:t>Обоснование выбора темы</w:t>
       </w:r>
-      <w:bookmarkEnd w:id="4"/>
+      <w:bookmarkEnd w:id="2"/>
     </w:p>
     <w:p>
       <w:pPr>
@@ -2668,14 +3348,14 @@
           <w:lang w:val="ru-RU"/>
         </w:rPr>
       </w:pPr>
-      <w:bookmarkStart w:id="5" w:name="_Toc28749"/>
+      <w:bookmarkStart w:id="3" w:name="_Toc28749"/>
       <w:r>
         <w:rPr>
           <w:lang w:val="ru-RU"/>
         </w:rPr>
         <w:t>Постановка проблемы</w:t>
       </w:r>
-      <w:bookmarkEnd w:id="5"/>
+      <w:bookmarkEnd w:id="3"/>
     </w:p>
     <w:p>
       <w:pPr>
@@ -2716,22 +3396,22 @@
         <w:pStyle w:val="2"/>
         <w:numPr>
           <w:ilvl w:val="0"/>
-          <w:numId w:val="1"/>
+          <w:numId w:val="9"/>
         </w:numPr>
         <w:bidi w:val="0"/>
-        <w:ind w:firstLine="0"/>
-        <w:rPr>
-          <w:lang w:val="ru-RU"/>
-        </w:rPr>
-      </w:pPr>
-      <w:bookmarkStart w:id="6" w:name="_Toc7328"/>
+        <w:ind w:left="850" w:leftChars="0" w:hanging="215" w:firstLineChars="0"/>
+        <w:rPr>
+          <w:lang w:val="ru-RU"/>
+        </w:rPr>
+      </w:pPr>
+      <w:bookmarkStart w:id="4" w:name="_Toc7328"/>
       <w:r>
         <w:rPr>
           <w:lang w:val="ru-RU"/>
         </w:rPr>
         <w:t>ЦЕЛЬ И ЗАДАЧИ РАБОТЫ</w:t>
       </w:r>
-      <w:bookmarkEnd w:id="6"/>
+      <w:bookmarkEnd w:id="4"/>
     </w:p>
     <w:p>
       <w:pPr>
@@ -2741,14 +3421,14 @@
           <w:lang w:val="ru-RU"/>
         </w:rPr>
       </w:pPr>
-      <w:bookmarkStart w:id="7" w:name="_Toc22931"/>
+      <w:bookmarkStart w:id="5" w:name="_Toc22931"/>
       <w:r>
         <w:rPr>
           <w:lang w:val="ru-RU"/>
         </w:rPr>
         <w:t>Цель</w:t>
       </w:r>
-      <w:bookmarkEnd w:id="7"/>
+      <w:bookmarkEnd w:id="5"/>
     </w:p>
     <w:p>
       <w:pPr>
@@ -2824,14 +3504,14 @@
           <w:lang w:val="ru-RU"/>
         </w:rPr>
       </w:pPr>
-      <w:bookmarkStart w:id="8" w:name="_Toc25383"/>
+      <w:bookmarkStart w:id="6" w:name="_Toc25383"/>
       <w:r>
         <w:rPr>
           <w:lang w:val="ru-RU"/>
         </w:rPr>
         <w:t>Задачи работы</w:t>
       </w:r>
-      <w:bookmarkEnd w:id="8"/>
+      <w:bookmarkEnd w:id="6"/>
     </w:p>
     <w:p>
       <w:pPr>
@@ -2956,23 +3636,23 @@
         <w:pStyle w:val="2"/>
         <w:numPr>
           <w:ilvl w:val="0"/>
-          <w:numId w:val="1"/>
+          <w:numId w:val="9"/>
         </w:numPr>
         <w:bidi w:val="0"/>
-        <w:ind w:left="0" w:firstLine="0"/>
+        <w:ind w:left="850" w:leftChars="0" w:hanging="215" w:firstLineChars="0"/>
         <w:jc w:val="center"/>
         <w:rPr>
           <w:lang w:val="ru-RU"/>
         </w:rPr>
       </w:pPr>
-      <w:bookmarkStart w:id="9" w:name="_Toc12947"/>
+      <w:bookmarkStart w:id="7" w:name="_Toc12947"/>
       <w:r>
         <w:rPr>
           <w:lang w:val="ru-RU"/>
         </w:rPr>
         <w:t>МЕТОДИКА ВЫПОЛНЕНИЯ РАБОТЫ</w:t>
       </w:r>
-      <w:bookmarkEnd w:id="9"/>
+      <w:bookmarkEnd w:id="7"/>
     </w:p>
     <w:p>
       <w:pPr>
@@ -2983,7 +3663,7 @@
           <w:lang w:val="ru-RU"/>
         </w:rPr>
       </w:pPr>
-      <w:bookmarkStart w:id="10" w:name="_Toc14209"/>
+      <w:bookmarkStart w:id="8" w:name="_Toc14209"/>
       <w:r>
         <w:rPr>
           <w:rFonts w:hint="default"/>
@@ -2991,32 +3671,44 @@
         </w:rPr>
         <w:t>Этапы и сроки выполнения работы</w:t>
       </w:r>
-      <w:bookmarkEnd w:id="10"/>
-    </w:p>
-    <w:p>
-      <w:pPr>
-        <w:rPr>
-          <w:rFonts w:hint="default"/>
-          <w:lang w:val="ru-RU"/>
-        </w:rPr>
-      </w:pPr>
-      <w:r>
-        <w:rPr>
-          <w:rFonts w:hint="default"/>
-          <w:lang w:val="ru-RU"/>
-        </w:rPr>
-        <w:t xml:space="preserve">Работа выполнялась в течение 2025-2026 учебного года на базе </w:t>
+      <w:bookmarkEnd w:id="8"/>
+    </w:p>
+    <w:p>
+      <w:pPr>
+        <w:rPr>
+          <w:rFonts w:hint="default"/>
+          <w:lang w:val="ru-RU"/>
+        </w:rPr>
+      </w:pPr>
+      <w:r>
+        <w:rPr>
+          <w:rFonts w:hint="default"/>
+          <w:lang w:val="ru-RU"/>
+        </w:rPr>
+        <w:t>Работа выполнялась в течение 2025-2026 учебного года на базе</w:t>
+      </w:r>
+      <w:r>
+        <w:rPr>
+          <w:rFonts w:hint="default"/>
+          <w:highlight w:val="yellow"/>
+          <w:lang w:val="ru-RU"/>
+        </w:rPr>
+        <w:t xml:space="preserve"> </w:t>
       </w:r>
       <w:commentRangeStart w:id="1"/>
       <w:r>
         <w:rPr>
           <w:rFonts w:hint="default"/>
+          <w:highlight w:val="yellow"/>
           <w:lang w:val="ru-RU"/>
         </w:rPr>
         <w:t>[укажите школу, кружок]</w:t>
       </w:r>
       <w:commentRangeEnd w:id="1"/>
       <w:r>
+        <w:rPr>
+          <w:highlight w:val="yellow"/>
+        </w:rPr>
         <w:commentReference w:id="1"/>
       </w:r>
       <w:r>
@@ -3096,7 +3788,7 @@
           <w:lang w:val="ru-RU"/>
         </w:rPr>
       </w:pPr>
-      <w:bookmarkStart w:id="11" w:name="_Toc26642"/>
+      <w:bookmarkStart w:id="9" w:name="_Toc26642"/>
       <w:r>
         <w:rPr>
           <w:rFonts w:hint="default"/>
@@ -3104,7 +3796,7 @@
         </w:rPr>
         <w:t>Принципы проектирования и выбор технологий</w:t>
       </w:r>
-      <w:bookmarkEnd w:id="11"/>
+      <w:bookmarkEnd w:id="9"/>
       <w:r>
         <w:rPr>
           <w:rFonts w:hint="default"/>
@@ -3259,7 +3951,7 @@
           <w:lang w:val="ru-RU"/>
         </w:rPr>
       </w:pPr>
-      <w:bookmarkStart w:id="12" w:name="_Toc3453"/>
+      <w:bookmarkStart w:id="10" w:name="_Toc3453"/>
       <w:r>
         <w:rPr>
           <w:rFonts w:hint="default"/>
@@ -3267,7 +3959,7 @@
         </w:rPr>
         <w:t>Проектирование архитектуры</w:t>
       </w:r>
-      <w:bookmarkEnd w:id="12"/>
+      <w:bookmarkEnd w:id="10"/>
     </w:p>
     <w:p>
       <w:pPr>
@@ -3336,7 +4028,7 @@
                     </pic:cNvPicPr>
                   </pic:nvPicPr>
                   <pic:blipFill>
-                    <a:blip r:embed="rId8"/>
+                    <a:blip r:embed="rId10"/>
                     <a:stretch>
                       <a:fillRect/>
                     </a:stretch>
@@ -3486,7 +4178,7 @@
           <w:rFonts w:hint="default"/>
           <w:lang w:val="ru-RU"/>
         </w:rPr>
-        <w:t>содержит пользовательские настройки, которые пользователь может изменять через интерфейс программы.</w:t>
+        <w:t>изменяет пользовательские настройки (список процедур ТО и интервалы их повторения, «допуск»), которые сохраняются в файле «car_config.json».</w:t>
       </w:r>
     </w:p>
     <w:p>
@@ -3597,7 +4289,7 @@
                     </pic:cNvPicPr>
                   </pic:nvPicPr>
                   <pic:blipFill>
-                    <a:blip r:embed="rId9"/>
+                    <a:blip r:embed="rId11"/>
                     <a:stretch>
                       <a:fillRect/>
                     </a:stretch>
@@ -3678,7 +4370,7 @@
           <w:lang w:val="ru-RU"/>
         </w:rPr>
       </w:pPr>
-      <w:bookmarkStart w:id="13" w:name="_Toc22614"/>
+      <w:bookmarkStart w:id="11" w:name="_Toc22614"/>
       <w:r>
         <w:rPr>
           <w:rFonts w:hint="default"/>
@@ -3686,7 +4378,7 @@
         </w:rPr>
         <w:t>Разработка ключевых алгоритмов</w:t>
       </w:r>
-      <w:bookmarkEnd w:id="13"/>
+      <w:bookmarkEnd w:id="11"/>
     </w:p>
     <w:p>
       <w:pPr>
@@ -3900,7 +4592,7 @@
                     </pic:cNvPicPr>
                   </pic:nvPicPr>
                   <pic:blipFill>
-                    <a:blip r:embed="rId10"/>
+                    <a:blip r:embed="rId12"/>
                     <a:stretch>
                       <a:fillRect/>
                     </a:stretch>
@@ -4009,7 +4701,7 @@
                     </pic:cNvPicPr>
                   </pic:nvPicPr>
                   <pic:blipFill>
-                    <a:blip r:embed="rId11"/>
+                    <a:blip r:embed="rId13"/>
                     <a:stretch>
                       <a:fillRect/>
                     </a:stretch>
@@ -4080,7 +4772,7 @@
           <w:lang w:val="ru-RU"/>
         </w:rPr>
       </w:pPr>
-      <w:bookmarkStart w:id="14" w:name="_Toc25906"/>
+      <w:bookmarkStart w:id="12" w:name="_Toc25906"/>
       <w:r>
         <w:rPr>
           <w:rFonts w:hint="default"/>
@@ -4088,7 +4780,7 @@
         </w:rPr>
         <w:t>Среда разработки и оборудование</w:t>
       </w:r>
-      <w:bookmarkEnd w:id="14"/>
+      <w:bookmarkEnd w:id="12"/>
     </w:p>
     <w:p>
       <w:pPr>
@@ -4124,16 +4816,16 @@
         <w:pStyle w:val="2"/>
         <w:numPr>
           <w:ilvl w:val="0"/>
-          <w:numId w:val="1"/>
+          <w:numId w:val="9"/>
         </w:numPr>
         <w:bidi w:val="0"/>
-        <w:ind w:left="0" w:firstLine="0"/>
+        <w:ind w:left="850" w:leftChars="0" w:hanging="215" w:firstLineChars="0"/>
         <w:jc w:val="center"/>
         <w:rPr>
           <w:lang w:val="ru-RU"/>
         </w:rPr>
       </w:pPr>
-      <w:bookmarkStart w:id="15" w:name="_Toc23125"/>
+      <w:bookmarkStart w:id="13" w:name="_Toc23125"/>
       <w:r>
         <w:rPr>
           <w:lang w:val="ru-RU"/>
@@ -4147,7 +4839,7 @@
         </w:rPr>
         <w:t xml:space="preserve"> И ИХ ПРОВЕРКА</w:t>
       </w:r>
-      <w:bookmarkEnd w:id="15"/>
+      <w:bookmarkEnd w:id="13"/>
     </w:p>
     <w:p>
       <w:pPr>
@@ -4158,7 +4850,7 @@
           <w:lang w:val="en-US"/>
         </w:rPr>
       </w:pPr>
-      <w:bookmarkStart w:id="16" w:name="_Toc15350"/>
+      <w:bookmarkStart w:id="14" w:name="_Toc15350"/>
       <w:r>
         <w:rPr>
           <w:rFonts w:hint="default"/>
@@ -4166,7 +4858,7 @@
         </w:rPr>
         <w:t>Созданный продукт</w:t>
       </w:r>
-      <w:bookmarkEnd w:id="16"/>
+      <w:bookmarkEnd w:id="14"/>
       <w:r>
         <w:rPr>
           <w:rFonts w:hint="default"/>
@@ -4645,7 +5337,7 @@
           <w:lang w:val="en-US"/>
         </w:rPr>
       </w:pPr>
-      <w:bookmarkStart w:id="17" w:name="_Toc22373"/>
+      <w:bookmarkStart w:id="15" w:name="_Toc22373"/>
       <w:r>
         <w:rPr>
           <w:rFonts w:hint="default"/>
@@ -4653,7 +5345,7 @@
         </w:rPr>
         <w:t>Методы и сценарии тестирования</w:t>
       </w:r>
-      <w:bookmarkEnd w:id="17"/>
+      <w:bookmarkEnd w:id="15"/>
     </w:p>
     <w:p>
       <w:pPr>
@@ -4871,7 +5563,7 @@
           <w:lang w:val="ru-RU"/>
         </w:rPr>
       </w:pPr>
-      <w:bookmarkStart w:id="18" w:name="_Toc31186"/>
+      <w:bookmarkStart w:id="16" w:name="_Toc31186"/>
       <w:r>
         <w:rPr>
           <w:rFonts w:hint="default"/>
@@ -4879,7 +5571,7 @@
         </w:rPr>
         <w:t>Результаты тестирования и апробация</w:t>
       </w:r>
-      <w:bookmarkEnd w:id="18"/>
+      <w:bookmarkEnd w:id="16"/>
     </w:p>
     <w:p>
       <w:pPr>
@@ -5068,30 +5760,22 @@
         </w:rPr>
         <w:t xml:space="preserve"> Все её части работают согласованно, интерфейс удобен, а алгоритмы выполняют свои задачи точно и без сбоев.</w:t>
       </w:r>
-    </w:p>
-    <w:p>
-      <w:pPr>
-        <w:rPr>
-          <w:rFonts w:hint="default"/>
-          <w:lang w:val="en-US"/>
-        </w:rPr>
-      </w:pPr>
     </w:p>
     <w:p>
       <w:pPr>
         <w:pStyle w:val="2"/>
         <w:numPr>
           <w:ilvl w:val="0"/>
-          <w:numId w:val="1"/>
+          <w:numId w:val="9"/>
         </w:numPr>
         <w:bidi w:val="0"/>
-        <w:ind w:left="0" w:firstLine="0"/>
+        <w:ind w:left="850" w:leftChars="0" w:hanging="215" w:firstLineChars="0"/>
         <w:jc w:val="center"/>
         <w:rPr>
           <w:lang w:val="ru-RU"/>
         </w:rPr>
       </w:pPr>
-      <w:bookmarkStart w:id="19" w:name="_Toc21324"/>
+      <w:bookmarkStart w:id="17" w:name="_Toc21324"/>
       <w:r>
         <w:rPr>
           <w:lang w:val="ru-RU"/>
@@ -5111,7 +5795,7 @@
         </w:rPr>
         <w:t xml:space="preserve"> ПЕРСПЕКТИВЫ РАБОТЫ</w:t>
       </w:r>
-      <w:bookmarkEnd w:id="19"/>
+      <w:bookmarkEnd w:id="17"/>
     </w:p>
     <w:p>
       <w:pPr>
@@ -5122,7 +5806,7 @@
           <w:lang w:val="ru-RU"/>
         </w:rPr>
       </w:pPr>
-      <w:bookmarkStart w:id="20" w:name="_Toc26575"/>
+      <w:bookmarkStart w:id="18" w:name="_Toc26575"/>
       <w:r>
         <w:rPr>
           <w:rFonts w:hint="default"/>
@@ -5130,7 +5814,7 @@
         </w:rPr>
         <w:t>Назначение и ключевые возможности приложения</w:t>
       </w:r>
-      <w:bookmarkEnd w:id="20"/>
+      <w:bookmarkEnd w:id="18"/>
     </w:p>
     <w:p>
       <w:pPr>
@@ -5251,7 +5935,7 @@
           <w:lang w:val="ru-RU"/>
         </w:rPr>
       </w:pPr>
-      <w:bookmarkStart w:id="21" w:name="_Toc24029"/>
+      <w:bookmarkStart w:id="19" w:name="_Toc24029"/>
       <w:r>
         <w:rPr>
           <w:rFonts w:hint="default"/>
@@ -5259,7 +5943,7 @@
         </w:rPr>
         <w:t>Интерфейс и удобство использования</w:t>
       </w:r>
-      <w:bookmarkEnd w:id="21"/>
+      <w:bookmarkEnd w:id="19"/>
       <w:r>
         <w:rPr>
           <w:rFonts w:hint="default"/>
@@ -5307,7 +5991,7 @@
                     </pic:cNvPicPr>
                   </pic:nvPicPr>
                   <pic:blipFill>
-                    <a:blip r:embed="rId12"/>
+                    <a:blip r:embed="rId14"/>
                     <a:stretch>
                       <a:fillRect/>
                     </a:stretch>
@@ -5400,215 +6084,6 @@
                 <pic:pic xmlns:pic="http://schemas.openxmlformats.org/drawingml/2006/picture">
                   <pic:nvPicPr>
                     <pic:cNvPr id="3" name="Изображение 2"/>
-                    <pic:cNvPicPr>
-                      <a:picLocks noChangeAspect="1"/>
-                    </pic:cNvPicPr>
-                  </pic:nvPicPr>
-                  <pic:blipFill>
-                    <a:blip r:embed="rId13"/>
-                    <a:stretch>
-                      <a:fillRect/>
-                    </a:stretch>
-                  </pic:blipFill>
-                  <pic:spPr>
-                    <a:xfrm>
-                      <a:off x="0" y="0"/>
-                      <a:ext cx="6115050" cy="4702175"/>
-                    </a:xfrm>
-                    <a:prstGeom prst="rect">
-                      <a:avLst/>
-                    </a:prstGeom>
-                    <a:noFill/>
-                    <a:ln>
-                      <a:noFill/>
-                    </a:ln>
-                  </pic:spPr>
-                </pic:pic>
-              </a:graphicData>
-            </a:graphic>
-          </wp:inline>
-        </w:drawing>
-      </w:r>
-    </w:p>
-    <w:p>
-      <w:pPr>
-        <w:pStyle w:val="38"/>
-        <w:ind w:left="0" w:leftChars="0" w:firstLine="0" w:firstLineChars="0"/>
-        <w:jc w:val="center"/>
-        <w:rPr>
-          <w:lang w:val="ru-RU"/>
-        </w:rPr>
-      </w:pPr>
-      <w:r>
-        <w:t xml:space="preserve">Рисунок </w:t>
-      </w:r>
-      <w:r>
-        <w:fldChar w:fldCharType="begin"/>
-      </w:r>
-      <w:r>
-        <w:instrText xml:space="preserve"> SEQ Рисунок \* ARABIC </w:instrText>
-      </w:r>
-      <w:r>
-        <w:fldChar w:fldCharType="separate"/>
-      </w:r>
-      <w:r>
-        <w:t>6</w:t>
-      </w:r>
-      <w:r>
-        <w:fldChar w:fldCharType="end"/>
-      </w:r>
-      <w:r>
-        <w:rPr>
-          <w:lang w:val="ru-RU"/>
-        </w:rPr>
-        <w:t xml:space="preserve"> - Проверка состояния автомобиля. Всё в норме.</w:t>
-      </w:r>
-    </w:p>
-    <w:p>
-      <w:pPr>
-        <w:rPr>
-          <w:rFonts w:hint="default"/>
-          <w:lang w:val="ru-RU"/>
-        </w:rPr>
-      </w:pPr>
-      <w:r>
-        <w:rPr>
-          <w:rFonts w:hint="default"/>
-          <w:lang w:val="ru-RU"/>
-        </w:rPr>
-        <w:t>На рисунке 7 изображено окно проверки состояния. Система выявила процедуры, требующие скорого выполнения, выделив их оранжевым цветом.</w:t>
-      </w:r>
-    </w:p>
-    <w:p>
-      <w:pPr>
-        <w:ind w:left="0" w:leftChars="0" w:firstLine="0" w:firstLineChars="0"/>
-        <w:jc w:val="center"/>
-      </w:pPr>
-      <w:r>
-        <w:drawing>
-          <wp:inline distT="0" distB="0" distL="114300" distR="114300">
-            <wp:extent cx="6115050" cy="4702175"/>
-            <wp:effectExtent l="0" t="0" r="11430" b="6985"/>
-            <wp:docPr id="4" name="Изображение 3"/>
-            <wp:cNvGraphicFramePr>
-              <a:graphicFrameLocks xmlns:a="http://schemas.openxmlformats.org/drawingml/2006/main" noChangeAspect="1"/>
-            </wp:cNvGraphicFramePr>
-            <a:graphic xmlns:a="http://schemas.openxmlformats.org/drawingml/2006/main">
-              <a:graphicData uri="http://schemas.openxmlformats.org/drawingml/2006/picture">
-                <pic:pic xmlns:pic="http://schemas.openxmlformats.org/drawingml/2006/picture">
-                  <pic:nvPicPr>
-                    <pic:cNvPr id="4" name="Изображение 3"/>
-                    <pic:cNvPicPr>
-                      <a:picLocks noChangeAspect="1"/>
-                    </pic:cNvPicPr>
-                  </pic:nvPicPr>
-                  <pic:blipFill>
-                    <a:blip r:embed="rId14"/>
-                    <a:stretch>
-                      <a:fillRect/>
-                    </a:stretch>
-                  </pic:blipFill>
-                  <pic:spPr>
-                    <a:xfrm>
-                      <a:off x="0" y="0"/>
-                      <a:ext cx="6115050" cy="4702175"/>
-                    </a:xfrm>
-                    <a:prstGeom prst="rect">
-                      <a:avLst/>
-                    </a:prstGeom>
-                    <a:noFill/>
-                    <a:ln>
-                      <a:noFill/>
-                    </a:ln>
-                  </pic:spPr>
-                </pic:pic>
-              </a:graphicData>
-            </a:graphic>
-          </wp:inline>
-        </w:drawing>
-      </w:r>
-    </w:p>
-    <w:p>
-      <w:pPr>
-        <w:pStyle w:val="38"/>
-        <w:ind w:left="0" w:leftChars="0" w:firstLine="0" w:firstLineChars="0"/>
-        <w:jc w:val="center"/>
-        <w:rPr>
-          <w:lang w:val="ru-RU"/>
-        </w:rPr>
-      </w:pPr>
-      <w:r>
-        <w:t xml:space="preserve">Рисунок </w:t>
-      </w:r>
-      <w:r>
-        <w:fldChar w:fldCharType="begin"/>
-      </w:r>
-      <w:r>
-        <w:instrText xml:space="preserve"> SEQ Рисунок \* ARABIC </w:instrText>
-      </w:r>
-      <w:r>
-        <w:fldChar w:fldCharType="separate"/>
-      </w:r>
-      <w:r>
-        <w:t>7</w:t>
-      </w:r>
-      <w:r>
-        <w:fldChar w:fldCharType="end"/>
-      </w:r>
-      <w:r>
-        <w:rPr>
-          <w:lang w:val="ru-RU"/>
-        </w:rPr>
-        <w:t xml:space="preserve"> </w:t>
-      </w:r>
-      <w:r>
-        <w:rPr>
-          <w:rFonts w:hint="default"/>
-          <w:lang w:val="ru-RU"/>
-        </w:rPr>
-        <w:t>-</w:t>
-      </w:r>
-      <w:r>
-        <w:rPr>
-          <w:lang w:val="ru-RU"/>
-        </w:rPr>
-        <w:t xml:space="preserve"> Проверка состояния автомобиля. Скоро потребуется обслуживание.</w:t>
-      </w:r>
-    </w:p>
-    <w:p>
-      <w:pPr>
-        <w:rPr>
-          <w:rFonts w:hint="default"/>
-          <w:lang w:val="ru-RU"/>
-        </w:rPr>
-      </w:pPr>
-      <w:r>
-        <w:rPr>
-          <w:rFonts w:hint="default"/>
-          <w:lang w:val="ru-RU"/>
-        </w:rPr>
-        <w:t>На рисунке 8 изображено окно проверки состояния. Система выявила процедуры, требующие срочного обслуживания, выделив их красным цветом.</w:t>
-      </w:r>
-    </w:p>
-    <w:p>
-      <w:pPr>
-        <w:ind w:left="0" w:leftChars="0" w:firstLine="0" w:firstLineChars="0"/>
-        <w:jc w:val="center"/>
-      </w:pPr>
-      <w:r>
-        <w:drawing>
-          <wp:inline distT="0" distB="0" distL="114300" distR="114300">
-            <wp:extent cx="6115050" cy="4702175"/>
-            <wp:effectExtent l="0" t="0" r="11430" b="6985"/>
-            <wp:docPr id="5" name="Изображение 4"/>
-            <wp:cNvGraphicFramePr>
-              <a:graphicFrameLocks xmlns:a="http://schemas.openxmlformats.org/drawingml/2006/main" noChangeAspect="1"/>
-            </wp:cNvGraphicFramePr>
-            <a:graphic xmlns:a="http://schemas.openxmlformats.org/drawingml/2006/main">
-              <a:graphicData uri="http://schemas.openxmlformats.org/drawingml/2006/picture">
-                <pic:pic xmlns:pic="http://schemas.openxmlformats.org/drawingml/2006/picture">
-                  <pic:nvPicPr>
-                    <pic:cNvPr id="5" name="Изображение 4"/>
                     <pic:cNvPicPr>
                       <a:picLocks noChangeAspect="1"/>
                     </pic:cNvPicPr>
@@ -5661,6 +6136,215 @@
         <w:fldChar w:fldCharType="separate"/>
       </w:r>
       <w:r>
+        <w:t>6</w:t>
+      </w:r>
+      <w:r>
+        <w:fldChar w:fldCharType="end"/>
+      </w:r>
+      <w:r>
+        <w:rPr>
+          <w:lang w:val="ru-RU"/>
+        </w:rPr>
+        <w:t xml:space="preserve"> - Проверка состояния автомобиля. Всё в норме.</w:t>
+      </w:r>
+    </w:p>
+    <w:p>
+      <w:pPr>
+        <w:rPr>
+          <w:rFonts w:hint="default"/>
+          <w:lang w:val="ru-RU"/>
+        </w:rPr>
+      </w:pPr>
+      <w:r>
+        <w:rPr>
+          <w:rFonts w:hint="default"/>
+          <w:lang w:val="ru-RU"/>
+        </w:rPr>
+        <w:t>На рисунке 7 изображено окно проверки состояния. Система выявила процедуры, требующие скорого выполнения, выделив их оранжевым цветом.</w:t>
+      </w:r>
+    </w:p>
+    <w:p>
+      <w:pPr>
+        <w:ind w:left="0" w:leftChars="0" w:firstLine="0" w:firstLineChars="0"/>
+        <w:jc w:val="center"/>
+      </w:pPr>
+      <w:r>
+        <w:drawing>
+          <wp:inline distT="0" distB="0" distL="114300" distR="114300">
+            <wp:extent cx="6115050" cy="4702175"/>
+            <wp:effectExtent l="0" t="0" r="11430" b="6985"/>
+            <wp:docPr id="4" name="Изображение 3"/>
+            <wp:cNvGraphicFramePr>
+              <a:graphicFrameLocks xmlns:a="http://schemas.openxmlformats.org/drawingml/2006/main" noChangeAspect="1"/>
+            </wp:cNvGraphicFramePr>
+            <a:graphic xmlns:a="http://schemas.openxmlformats.org/drawingml/2006/main">
+              <a:graphicData uri="http://schemas.openxmlformats.org/drawingml/2006/picture">
+                <pic:pic xmlns:pic="http://schemas.openxmlformats.org/drawingml/2006/picture">
+                  <pic:nvPicPr>
+                    <pic:cNvPr id="4" name="Изображение 3"/>
+                    <pic:cNvPicPr>
+                      <a:picLocks noChangeAspect="1"/>
+                    </pic:cNvPicPr>
+                  </pic:nvPicPr>
+                  <pic:blipFill>
+                    <a:blip r:embed="rId16"/>
+                    <a:stretch>
+                      <a:fillRect/>
+                    </a:stretch>
+                  </pic:blipFill>
+                  <pic:spPr>
+                    <a:xfrm>
+                      <a:off x="0" y="0"/>
+                      <a:ext cx="6115050" cy="4702175"/>
+                    </a:xfrm>
+                    <a:prstGeom prst="rect">
+                      <a:avLst/>
+                    </a:prstGeom>
+                    <a:noFill/>
+                    <a:ln>
+                      <a:noFill/>
+                    </a:ln>
+                  </pic:spPr>
+                </pic:pic>
+              </a:graphicData>
+            </a:graphic>
+          </wp:inline>
+        </w:drawing>
+      </w:r>
+    </w:p>
+    <w:p>
+      <w:pPr>
+        <w:pStyle w:val="38"/>
+        <w:ind w:left="0" w:leftChars="0" w:firstLine="0" w:firstLineChars="0"/>
+        <w:jc w:val="center"/>
+        <w:rPr>
+          <w:lang w:val="ru-RU"/>
+        </w:rPr>
+      </w:pPr>
+      <w:r>
+        <w:t xml:space="preserve">Рисунок </w:t>
+      </w:r>
+      <w:r>
+        <w:fldChar w:fldCharType="begin"/>
+      </w:r>
+      <w:r>
+        <w:instrText xml:space="preserve"> SEQ Рисунок \* ARABIC </w:instrText>
+      </w:r>
+      <w:r>
+        <w:fldChar w:fldCharType="separate"/>
+      </w:r>
+      <w:r>
+        <w:t>7</w:t>
+      </w:r>
+      <w:r>
+        <w:fldChar w:fldCharType="end"/>
+      </w:r>
+      <w:r>
+        <w:rPr>
+          <w:lang w:val="ru-RU"/>
+        </w:rPr>
+        <w:t xml:space="preserve"> </w:t>
+      </w:r>
+      <w:r>
+        <w:rPr>
+          <w:rFonts w:hint="default"/>
+          <w:lang w:val="ru-RU"/>
+        </w:rPr>
+        <w:t>-</w:t>
+      </w:r>
+      <w:r>
+        <w:rPr>
+          <w:lang w:val="ru-RU"/>
+        </w:rPr>
+        <w:t xml:space="preserve"> Проверка состояния автомобиля. Скоро потребуется обслуживание.</w:t>
+      </w:r>
+    </w:p>
+    <w:p>
+      <w:pPr>
+        <w:rPr>
+          <w:rFonts w:hint="default"/>
+          <w:lang w:val="ru-RU"/>
+        </w:rPr>
+      </w:pPr>
+      <w:r>
+        <w:rPr>
+          <w:rFonts w:hint="default"/>
+          <w:lang w:val="ru-RU"/>
+        </w:rPr>
+        <w:t>На рисунке 8 изображено окно проверки состояния. Система выявила процедуры, требующие срочного обслуживания, выделив их красным цветом.</w:t>
+      </w:r>
+    </w:p>
+    <w:p>
+      <w:pPr>
+        <w:ind w:left="0" w:leftChars="0" w:firstLine="0" w:firstLineChars="0"/>
+        <w:jc w:val="center"/>
+      </w:pPr>
+      <w:r>
+        <w:drawing>
+          <wp:inline distT="0" distB="0" distL="114300" distR="114300">
+            <wp:extent cx="6115050" cy="4702175"/>
+            <wp:effectExtent l="0" t="0" r="11430" b="6985"/>
+            <wp:docPr id="5" name="Изображение 4"/>
+            <wp:cNvGraphicFramePr>
+              <a:graphicFrameLocks xmlns:a="http://schemas.openxmlformats.org/drawingml/2006/main" noChangeAspect="1"/>
+            </wp:cNvGraphicFramePr>
+            <a:graphic xmlns:a="http://schemas.openxmlformats.org/drawingml/2006/main">
+              <a:graphicData uri="http://schemas.openxmlformats.org/drawingml/2006/picture">
+                <pic:pic xmlns:pic="http://schemas.openxmlformats.org/drawingml/2006/picture">
+                  <pic:nvPicPr>
+                    <pic:cNvPr id="5" name="Изображение 4"/>
+                    <pic:cNvPicPr>
+                      <a:picLocks noChangeAspect="1"/>
+                    </pic:cNvPicPr>
+                  </pic:nvPicPr>
+                  <pic:blipFill>
+                    <a:blip r:embed="rId17"/>
+                    <a:stretch>
+                      <a:fillRect/>
+                    </a:stretch>
+                  </pic:blipFill>
+                  <pic:spPr>
+                    <a:xfrm>
+                      <a:off x="0" y="0"/>
+                      <a:ext cx="6115050" cy="4702175"/>
+                    </a:xfrm>
+                    <a:prstGeom prst="rect">
+                      <a:avLst/>
+                    </a:prstGeom>
+                    <a:noFill/>
+                    <a:ln>
+                      <a:noFill/>
+                    </a:ln>
+                  </pic:spPr>
+                </pic:pic>
+              </a:graphicData>
+            </a:graphic>
+          </wp:inline>
+        </w:drawing>
+      </w:r>
+    </w:p>
+    <w:p>
+      <w:pPr>
+        <w:pStyle w:val="38"/>
+        <w:ind w:left="0" w:leftChars="0" w:firstLine="0" w:firstLineChars="0"/>
+        <w:jc w:val="center"/>
+        <w:rPr>
+          <w:lang w:val="ru-RU"/>
+        </w:rPr>
+      </w:pPr>
+      <w:r>
+        <w:t xml:space="preserve">Рисунок </w:t>
+      </w:r>
+      <w:r>
+        <w:fldChar w:fldCharType="begin"/>
+      </w:r>
+      <w:r>
+        <w:instrText xml:space="preserve"> SEQ Рисунок \* ARABIC </w:instrText>
+      </w:r>
+      <w:r>
+        <w:fldChar w:fldCharType="separate"/>
+      </w:r>
+      <w:r>
         <w:t>8</w:t>
       </w:r>
       <w:r>
@@ -5720,7 +6404,7 @@
                     </pic:cNvPicPr>
                   </pic:nvPicPr>
                   <pic:blipFill>
-                    <a:blip r:embed="rId16"/>
+                    <a:blip r:embed="rId18"/>
                     <a:stretch>
                       <a:fillRect/>
                     </a:stretch>
@@ -5818,7 +6502,7 @@
                     </pic:cNvPicPr>
                   </pic:nvPicPr>
                   <pic:blipFill>
-                    <a:blip r:embed="rId17"/>
+                    <a:blip r:embed="rId19"/>
                     <a:stretch>
                       <a:fillRect/>
                     </a:stretch>
@@ -5916,7 +6600,7 @@
                     </pic:cNvPicPr>
                   </pic:nvPicPr>
                   <pic:blipFill>
-                    <a:blip r:embed="rId18"/>
+                    <a:blip r:embed="rId20"/>
                     <a:stretch>
                       <a:fillRect/>
                     </a:stretch>
@@ -5992,7 +6676,7 @@
         </w:rPr>
         <w:tab/>
       </w:r>
-      <w:bookmarkStart w:id="22" w:name="_Toc23966"/>
+      <w:bookmarkStart w:id="20" w:name="_Toc23966"/>
       <w:r>
         <w:rPr>
           <w:rFonts w:hint="default"/>
@@ -6000,7 +6684,7 @@
         </w:rPr>
         <w:t>Практическая значимость и внедрение</w:t>
       </w:r>
-      <w:bookmarkEnd w:id="22"/>
+      <w:bookmarkEnd w:id="20"/>
     </w:p>
     <w:p>
       <w:pPr>
@@ -6121,7 +6805,7 @@
           <w:lang w:val="en-US"/>
         </w:rPr>
       </w:pPr>
-      <w:bookmarkStart w:id="23" w:name="_Toc654"/>
+      <w:bookmarkStart w:id="21" w:name="_Toc654"/>
       <w:r>
         <w:rPr>
           <w:rFonts w:hint="default"/>
@@ -6129,7 +6813,7 @@
         </w:rPr>
         <w:t>Перспективы развития проекта</w:t>
       </w:r>
-      <w:bookmarkEnd w:id="23"/>
+      <w:bookmarkEnd w:id="21"/>
     </w:p>
     <w:p>
       <w:pPr>
@@ -6428,7 +7112,7 @@
           <w:lang w:val="ru-RU"/>
         </w:rPr>
       </w:pPr>
-      <w:bookmarkStart w:id="24" w:name="_Toc2390"/>
+      <w:bookmarkStart w:id="22" w:name="_Toc2390"/>
       <w:r>
         <w:rPr>
           <w:rFonts w:hint="default"/>
@@ -6436,7 +7120,7 @@
         </w:rPr>
         <w:t>Заключение</w:t>
       </w:r>
-      <w:bookmarkEnd w:id="24"/>
+      <w:bookmarkEnd w:id="22"/>
     </w:p>
     <w:p>
       <w:pPr>
@@ -6518,23 +7202,23 @@
         <w:pStyle w:val="2"/>
         <w:numPr>
           <w:ilvl w:val="0"/>
-          <w:numId w:val="1"/>
+          <w:numId w:val="9"/>
         </w:numPr>
         <w:bidi w:val="0"/>
-        <w:ind w:left="0" w:firstLine="0"/>
+        <w:ind w:left="850" w:leftChars="0" w:hanging="215" w:firstLineChars="0"/>
         <w:jc w:val="center"/>
         <w:rPr>
           <w:lang w:val="ru-RU"/>
         </w:rPr>
       </w:pPr>
-      <w:bookmarkStart w:id="25" w:name="_Toc11687"/>
+      <w:bookmarkStart w:id="23" w:name="_Toc11687"/>
       <w:r>
         <w:rPr>
           <w:lang w:val="ru-RU"/>
         </w:rPr>
         <w:t>СПИСОК ИСПОЛЬЗУЕМОЙ ЛИТЕРАТУРЫ</w:t>
       </w:r>
-      <w:bookmarkEnd w:id="25"/>
+      <w:bookmarkEnd w:id="23"/>
     </w:p>
     <w:p>
       <w:pPr>
@@ -6550,31 +7234,190 @@
       <w:r>
         <w:rPr>
           <w:rFonts w:hint="default"/>
-          <w:lang w:val="en-US"/>
-        </w:rPr>
-        <w:t>https://github.com/cyberbanana777/school_car_logger</w:t>
-      </w:r>
-    </w:p>
-    <w:p>
-      <w:pPr>
-        <w:rPr>
-          <w:lang w:val="en-US"/>
-        </w:rPr>
-      </w:pPr>
-    </w:p>
-    <w:p>
-      <w:pPr>
-        <w:rPr>
-          <w:lang w:val="en-US"/>
-        </w:rPr>
-      </w:pPr>
-    </w:p>
-    <w:p>
-      <w:pPr>
-        <w:rPr>
-          <w:lang w:val="en-US"/>
-        </w:rPr>
-      </w:pPr>
+          <w:lang w:val="ru-RU"/>
+        </w:rPr>
+        <w:t>Алиса Главная / Авто / Какие приложения позволяют вести учет технического обслуживания автомобилей? / Алиса [Электронный ресурс] // Вопросы к Поиску с Алисой : [сайт]. — URL: https://ya.ru/neurum/c/avto/q/kakie_prilozheniya_pozvolyayut_vesti_uchet_aa5d3090 (дата обращения: 03.12.2025).</w:t>
+      </w:r>
+    </w:p>
+    <w:p>
+      <w:pPr>
+        <w:numPr>
+          <w:ilvl w:val="0"/>
+          <w:numId w:val="22"/>
+        </w:numPr>
+        <w:rPr>
+          <w:rFonts w:hint="default"/>
+          <w:lang w:val="en-US"/>
+        </w:rPr>
+      </w:pPr>
+      <w:r>
+        <w:rPr>
+          <w:rFonts w:hint="default"/>
+          <w:lang w:val="en-US"/>
+        </w:rPr>
+        <w:t xml:space="preserve"> Какие приложения позволяют вести учет технического обслуживания автомобилей? /  [Электронный ресурс] // yandex.ru : [сайт]. — URL: https://yandex.ru/q/question/kakie_prilozheniia_pozvoliaiut_vesti_d8ba008e/ (дата обращения: </w:t>
+      </w:r>
+      <w:r>
+        <w:rPr>
+          <w:rFonts w:hint="default"/>
+          <w:lang w:val="ru-RU"/>
+        </w:rPr>
+        <w:t>03.12.2025</w:t>
+      </w:r>
+      <w:r>
+        <w:rPr>
+          <w:rFonts w:hint="default"/>
+          <w:lang w:val="en-US"/>
+        </w:rPr>
+        <w:t>).</w:t>
+      </w:r>
+    </w:p>
+    <w:p>
+      <w:pPr>
+        <w:numPr>
+          <w:ilvl w:val="0"/>
+          <w:numId w:val="22"/>
+        </w:numPr>
+        <w:rPr>
+          <w:rFonts w:hint="default"/>
+          <w:lang w:val="en-US"/>
+        </w:rPr>
+      </w:pPr>
+      <w:r>
+        <w:rPr>
+          <w:rFonts w:hint="default"/>
+          <w:lang w:val="en-US"/>
+        </w:rPr>
+        <w:t>cyberbanana777 school_car_logger / cyberbanana777 [Электронный ресурс] // Github : [сайт]. — URL: https://github.com/cyberbanana777/school_car_logger (дата обращения: 18.01.2026).</w:t>
+      </w:r>
+    </w:p>
+    <w:p>
+      <w:pPr>
+        <w:numPr>
+          <w:ilvl w:val="0"/>
+          <w:numId w:val="22"/>
+        </w:numPr>
+        <w:rPr>
+          <w:rFonts w:hint="default"/>
+          <w:lang w:val="en-US"/>
+        </w:rPr>
+      </w:pPr>
+      <w:r>
+        <w:rPr>
+          <w:rFonts w:hint="default"/>
+          <w:lang w:val="ru-RU"/>
+        </w:rPr>
+        <w:t>Python Software Foundation tkinter — Python interface to Tcl/Tk / Python Software Foundation [Электронный ресурс] // docs.python.org : [сайт]. — URL: https://docs.python.org/3.10/library/tkinter.html (дата обращения: 18.01.2026).</w:t>
+      </w:r>
+    </w:p>
+    <w:p>
+      <w:pPr>
+        <w:numPr>
+          <w:ilvl w:val="0"/>
+          <w:numId w:val="22"/>
+        </w:numPr>
+        <w:rPr>
+          <w:rFonts w:hint="default"/>
+          <w:lang w:val="en-US"/>
+        </w:rPr>
+      </w:pPr>
+      <w:r>
+        <w:rPr>
+          <w:rFonts w:hint="default"/>
+          <w:lang w:val="ru-RU"/>
+        </w:rPr>
+        <w:t>Python Software Foundation Python 3.10.19 documentation / Python Software Foundation [Электронный ресурс] // docs.python.org : [сайт]. — URL: https://docs.python.org/3.10/index.html (дата обращения: 18.01.2026).</w:t>
+      </w:r>
+    </w:p>
+    <w:p>
+      <w:pPr>
+        <w:numPr>
+          <w:ilvl w:val="0"/>
+          <w:numId w:val="22"/>
+        </w:numPr>
+        <w:rPr>
+          <w:lang w:val="en-US"/>
+        </w:rPr>
+      </w:pPr>
+      <w:r>
+        <w:rPr>
+          <w:rFonts w:hint="default"/>
+          <w:lang w:val="ru-RU"/>
+        </w:rPr>
+        <w:t>Python Software Foundation sqlite3 — DB-API 2.0 interface for SQLite databases / Python Software Foundation [Электронный ресурс] // docs.python.org : [сайт]. — URL: https://docs.python.org/3.10/library/sqlite3.html (дата обращения: 18.01.2026).</w:t>
+      </w:r>
+    </w:p>
+    <w:p>
+      <w:pPr>
+        <w:numPr>
+          <w:ilvl w:val="0"/>
+          <w:numId w:val="22"/>
+        </w:numPr>
+        <w:rPr>
+          <w:lang w:val="en-US"/>
+        </w:rPr>
+      </w:pPr>
+      <w:r>
+        <w:rPr>
+          <w:rFonts w:hint="default"/>
+          <w:lang w:val="en-US"/>
+        </w:rPr>
+        <w:t xml:space="preserve"> Python SQLite - CRUD Operations /  [Электронный ресурс] // geeksforgeeks.org : [сайт]. — URL: https://www.geeksforgeeks.org/python/python-sqlite-crud-operations/ (дата обращения: 18.01.2026).</w:t>
+      </w:r>
+    </w:p>
+    <w:p>
+      <w:pPr>
+        <w:numPr>
+          <w:ilvl w:val="0"/>
+          <w:numId w:val="22"/>
+        </w:numPr>
+        <w:rPr>
+          <w:lang w:val="en-US"/>
+        </w:rPr>
+      </w:pPr>
+      <w:r>
+        <w:rPr>
+          <w:rFonts w:hint="default"/>
+          <w:lang w:val="en-US"/>
+        </w:rPr>
+        <w:t xml:space="preserve"> Python Tkinter CRUD application with SQLite /  [Электронный ресурс] // w3resource.com : [сайт]. — URL: https://www.w3resource.com/python-exercises/tkinter/python-tkinter-file-operations-and-integration-exercise-12.php (дата обращения: 18.01.2026).</w:t>
+      </w:r>
+    </w:p>
+    <w:p>
+      <w:pPr>
+        <w:numPr>
+          <w:ilvl w:val="0"/>
+          <w:numId w:val="22"/>
+        </w:numPr>
+        <w:rPr>
+          <w:lang w:val="en-US"/>
+        </w:rPr>
+      </w:pPr>
+      <w:r>
+        <w:rPr>
+          <w:rFonts w:hint="default"/>
+          <w:lang w:val="en-US"/>
+        </w:rPr>
+        <w:t xml:space="preserve"> Введение в SQLite Python /  [Электронный ресурс] // pythonru.com : [сайт]. — URL: https://pythonru.com/biblioteki/vvedenie-v-sqlite-python (дата обращения: 18.01.2026).</w:t>
+      </w:r>
+    </w:p>
+    <w:p>
+      <w:pPr>
+        <w:numPr>
+          <w:ilvl w:val="0"/>
+          <w:numId w:val="22"/>
+        </w:numPr>
+        <w:rPr>
+          <w:lang w:val="en-US"/>
+        </w:rPr>
+      </w:pPr>
+      <w:r>
+        <w:rPr>
+          <w:rFonts w:hint="default"/>
+          <w:lang w:val="en-US"/>
+        </w:rPr>
+        <w:t xml:space="preserve"> Установка интерпретатора и настройка среды разработки: первый шаг в программировании /  [Электронный ресурс] // education.yandex.ru : [сайт]. — URL: https://education.yandex.ru/handbook/python/article/interpretatora-i-nastroika-sredi-razrabotki-pervii-shag-v-programmirovanii (дата обращения: 18.01.2026).</w:t>
+      </w:r>
     </w:p>
     <w:p>
       <w:pPr>
@@ -6592,13 +7435,18 @@
     <w:p>
       <w:pPr>
         <w:pStyle w:val="2"/>
+        <w:numPr>
+          <w:ilvl w:val="0"/>
+          <w:numId w:val="9"/>
+        </w:numPr>
         <w:bidi w:val="0"/>
-        <w:rPr>
-          <w:rFonts w:hint="default"/>
-          <w:lang w:val="ru-RU"/>
-        </w:rPr>
-      </w:pPr>
-      <w:bookmarkStart w:id="26" w:name="_Toc2663"/>
+        <w:ind w:left="850" w:leftChars="0" w:hanging="215" w:firstLineChars="0"/>
+        <w:rPr>
+          <w:rFonts w:hint="default"/>
+          <w:lang w:val="ru-RU"/>
+        </w:rPr>
+      </w:pPr>
+      <w:bookmarkStart w:id="24" w:name="_Toc2663"/>
       <w:r>
         <w:rPr>
           <w:rFonts w:hint="default"/>
@@ -6613,21 +7461,21 @@
         </w:rPr>
         <w:t>A</w:t>
       </w:r>
-      <w:bookmarkEnd w:id="26"/>
-    </w:p>
-    <w:p>
-      <w:pPr>
-        <w:rPr>
-          <w:rFonts w:hint="default"/>
-          <w:lang w:val="ru-RU"/>
-        </w:rPr>
-      </w:pPr>
-      <w:r>
-        <w:rPr>
-          <w:rFonts w:hint="default"/>
-          <w:lang w:val="ru-RU"/>
-        </w:rPr>
-        <w:t xml:space="preserve">Мы предполагаем, что Вы используете компьютер с операционной системой </w:t>
+      <w:bookmarkEnd w:id="24"/>
+    </w:p>
+    <w:p>
+      <w:pPr>
+        <w:rPr>
+          <w:rFonts w:hint="default"/>
+          <w:lang w:val="ru-RU"/>
+        </w:rPr>
+      </w:pPr>
+      <w:r>
+        <w:rPr>
+          <w:rFonts w:hint="default"/>
+          <w:lang w:val="ru-RU"/>
+        </w:rPr>
+        <w:t xml:space="preserve">Мы предполагаем, что используется компьютер с операционной системой </w:t>
       </w:r>
       <w:r>
         <w:rPr>
@@ -6641,7 +7489,7 @@
           <w:rFonts w:hint="default"/>
           <w:lang w:val="ru-RU"/>
         </w:rPr>
-        <w:t xml:space="preserve"> и у Вас установлен интерпретатор </w:t>
+        <w:t xml:space="preserve"> и на него установлен интерпретатор </w:t>
       </w:r>
       <w:r>
         <w:rPr>
@@ -6655,7 +7503,35 @@
           <w:rFonts w:hint="default"/>
           <w:lang w:val="ru-RU"/>
         </w:rPr>
-        <w:t>версии 3.10. Чтобы установить приложение, необходимо последовательно сделать следующие шаги:</w:t>
+        <w:t>версии 3.10.</w:t>
+      </w:r>
+      <w:r>
+        <w:rPr>
+          <w:rFonts w:hint="default"/>
+          <w:lang w:val="en-US"/>
+        </w:rPr>
+        <w:t xml:space="preserve"> </w:t>
+      </w:r>
+      <w:r>
+        <w:rPr>
+          <w:rFonts w:hint="default"/>
+          <w:lang w:val="ru-RU"/>
+        </w:rPr>
+        <w:t xml:space="preserve">Инструкцию по установке можно прочитать в интернете (см. Список используемой литературы </w:t>
+      </w:r>
+      <w:r>
+        <w:rPr>
+          <w:rFonts w:hint="default"/>
+          <w:lang w:val="en-US"/>
+        </w:rPr>
+        <w:t>[10]</w:t>
+      </w:r>
+      <w:r>
+        <w:rPr>
+          <w:rFonts w:hint="default"/>
+          <w:lang w:val="ru-RU"/>
+        </w:rPr>
+        <w:t>) Чтобы установить приложение, необходимо последовательно сделать следующие шаги:</w:t>
       </w:r>
     </w:p>
     <w:p>
@@ -6681,7 +7557,23 @@
           <w:rFonts w:hint="default"/>
           <w:lang w:val="en-US"/>
         </w:rPr>
-        <w:t>Github[1]</w:t>
+        <w:t>Github[</w:t>
+      </w:r>
+      <w:r>
+        <w:rPr>
+          <w:rFonts w:hint="default"/>
+          <w:lang w:val="ru-RU"/>
+        </w:rPr>
+        <w:t>3</w:t>
+      </w:r>
+      <w:bookmarkStart w:id="25" w:name="_GoBack"/>
+      <w:bookmarkEnd w:id="25"/>
+      <w:r>
+        <w:rPr>
+          <w:rFonts w:hint="default"/>
+          <w:lang w:val="en-US"/>
+        </w:rPr>
+        <w:t>]</w:t>
       </w:r>
       <w:r>
         <w:rPr>
@@ -6747,7 +7639,7 @@
           <w:rFonts w:hint="default"/>
           <w:lang w:val="ru-RU"/>
         </w:rPr>
-        <w:t>Открываем интерфейс командной строки в приложении «Проводник», находясь в папке проекта. Как это сделать изображено на рисунке 1</w:t>
+        <w:t>Открываем интерфейс командной строки в приложении «Проводник», находясь в папке проекта, нажав в любое свободное место окна правой кнопкой мыши. Как это сделать изображено на рисунке 1</w:t>
       </w:r>
       <w:r>
         <w:rPr>
@@ -6767,6 +7659,7 @@
     <w:p>
       <w:pPr>
         <w:numPr>
+          <w:ilvl w:val="0"/>
           <w:numId w:val="0"/>
         </w:numPr>
         <w:jc w:val="both"/>
@@ -6790,7 +7683,7 @@
                     </pic:cNvPicPr>
                   </pic:nvPicPr>
                   <pic:blipFill>
-                    <a:blip r:embed="rId19"/>
+                    <a:blip r:embed="rId21"/>
                     <a:stretch>
                       <a:fillRect/>
                     </a:stretch>
@@ -6819,6 +7712,7 @@
       <w:pPr>
         <w:pStyle w:val="38"/>
         <w:numPr>
+          <w:ilvl w:val="0"/>
           <w:numId w:val="0"/>
         </w:numPr>
         <w:jc w:val="center"/>
@@ -6938,7 +7832,7 @@
 
 <file path=word/comments.xml><?xml version="1.0" encoding="utf-8"?>
 <w:comments xmlns:wpc="http://schemas.microsoft.com/office/word/2010/wordprocessingCanvas" xmlns:mc="http://schemas.openxmlformats.org/markup-compatibility/2006" xmlns:o="urn:schemas-microsoft-com:office:office" xmlns:r="http://schemas.openxmlformats.org/officeDocument/2006/relationships" xmlns:m="http://schemas.openxmlformats.org/officeDocument/2006/math" xmlns:v="urn:schemas-microsoft-com:vml" xmlns:wp14="http://schemas.microsoft.com/office/word/2010/wordprocessingDrawing" xmlns:wp="http://schemas.openxmlformats.org/drawingml/2006/wordprocessingDrawing" xmlns:w="http://schemas.openxmlformats.org/wordprocessingml/2006/main" xmlns:w14="http://schemas.microsoft.com/office/word/2010/wordml" xmlns:w15="http://schemas.microsoft.com/office/word/2012/wordml" xmlns:w10="urn:schemas-microsoft-com:office:word" xmlns:wpg="http://schemas.microsoft.com/office/word/2010/wordprocessingGroup" xmlns:wpi="http://schemas.microsoft.com/office/word/2010/wordprocessingInk" xmlns:wne="http://schemas.microsoft.com/office/word/2006/wordml" xmlns:wps="http://schemas.microsoft.com/office/word/2010/wordprocessingShape" xmlns:wpsCustomData="http://www.wps.cn/officeDocument/2013/wpsCustomData" mc:Ignorable="w14 w15 wp14">
-  <w:comment w:id="0" w:author="Alexander Grachev" w:date="2026-01-18T03:47:34Z" w:initials="">
+  <w:comment w:id="0" w:author="Alexander Grachev" w:date="2026-01-18T21:48:11Z" w:initials="">
     <w:p>
       <w:pPr>
         <w:pStyle w:val="39"/>
@@ -6949,10 +7843,16 @@
       </w:pPr>
       <w:r>
         <w:rPr>
-          <w:rFonts w:hint="default"/>
-          <w:lang w:val="ru-RU"/>
-        </w:rPr>
-        <w:t>Добавить требуемый титульник</w:t>
+          <w:lang w:val="ru-RU"/>
+        </w:rPr>
+        <w:t>Вставить</w:t>
+      </w:r>
+      <w:r>
+        <w:rPr>
+          <w:rFonts w:hint="default"/>
+          <w:lang w:val="ru-RU"/>
+        </w:rPr>
+        <w:t xml:space="preserve"> реальные фамилии</w:t>
       </w:r>
     </w:p>
   </w:comment>
@@ -6976,7 +7876,7 @@
           <w:rFonts w:hint="default"/>
           <w:lang w:val="ru-RU"/>
         </w:rPr>
-        <w:t xml:space="preserve"> название ШК, мб ещё приплести сюда </w:t>
+        <w:t xml:space="preserve"> название школы, мб ещё приплести сюда </w:t>
       </w:r>
       <w:r>
         <w:rPr>
@@ -6999,7 +7899,7 @@
 
 <file path=word/commentsExtended.xml><?xml version="1.0" encoding="utf-8"?>
 <w15:commentsEx xmlns:wpc="http://schemas.microsoft.com/office/word/2010/wordprocessingCanvas" xmlns:mc="http://schemas.openxmlformats.org/markup-compatibility/2006" xmlns:o="urn:schemas-microsoft-com:office:office" xmlns:r="http://schemas.openxmlformats.org/officeDocument/2006/relationships" xmlns:m="http://schemas.openxmlformats.org/officeDocument/2006/math" xmlns:v="urn:schemas-microsoft-com:vml" xmlns:wp14="http://schemas.microsoft.com/office/word/2010/wordprocessingDrawing" xmlns:wp="http://schemas.openxmlformats.org/drawingml/2006/wordprocessingDrawing" xmlns:w="http://schemas.openxmlformats.org/wordprocessingml/2006/main" xmlns:w14="http://schemas.microsoft.com/office/word/2010/wordml" xmlns:w15="http://schemas.microsoft.com/office/word/2012/wordml" xmlns:w10="urn:schemas-microsoft-com:office:word" xmlns:wpg="http://schemas.microsoft.com/office/word/2010/wordprocessingGroup" xmlns:wpi="http://schemas.microsoft.com/office/word/2010/wordprocessingInk" xmlns:wne="http://schemas.microsoft.com/office/word/2006/wordml" xmlns:wps="http://schemas.microsoft.com/office/word/2010/wordprocessingShape" xmlns:wpsCustomData="http://www.wps.cn/officeDocument/2013/wpsCustomData" mc:Ignorable="w14 w15 wp14">
-  <w15:commentEx w15:paraId="7AACDD9C" w15:done="0"/>
+  <w15:commentEx w15:paraId="741607A8" w15:done="0"/>
   <w15:commentEx w15:paraId="5ADF0696" w15:done="0"/>
 </w15:commentsEx>
 </file>
@@ -7029,6 +7929,16 @@
 </w:endnotes>
 </file>
 
+<file path=word/footer1.xml><?xml version="1.0" encoding="utf-8"?>
+<w:ftr xmlns:wpc="http://schemas.microsoft.com/office/word/2010/wordprocessingCanvas" xmlns:mc="http://schemas.openxmlformats.org/markup-compatibility/2006" xmlns:o="urn:schemas-microsoft-com:office:office" xmlns:r="http://schemas.openxmlformats.org/officeDocument/2006/relationships" xmlns:m="http://schemas.openxmlformats.org/officeDocument/2006/math" xmlns:v="urn:schemas-microsoft-com:vml" xmlns:wp14="http://schemas.microsoft.com/office/word/2010/wordprocessingDrawing" xmlns:wp="http://schemas.openxmlformats.org/drawingml/2006/wordprocessingDrawing" xmlns:w10="urn:schemas-microsoft-com:office:word" xmlns:w="http://schemas.openxmlformats.org/wordprocessingml/2006/main" xmlns:w14="http://schemas.microsoft.com/office/word/2010/wordml" xmlns:w15="http://schemas.microsoft.com/office/word/2012/wordml" xmlns:wpg="http://schemas.microsoft.com/office/word/2010/wordprocessingGroup" xmlns:wpi="http://schemas.microsoft.com/office/word/2010/wordprocessingInk" xmlns:wne="http://schemas.microsoft.com/office/word/2006/wordml" xmlns:wps="http://schemas.microsoft.com/office/word/2010/wordprocessingShape" xmlns:wpsCustomData="http://www.wps.cn/officeDocument/2013/wpsCustomData" mc:Ignorable="w14 w15 wp14">
+  <w:p>
+    <w:pPr>
+      <w:pStyle w:val="82"/>
+    </w:pPr>
+  </w:p>
+</w:ftr>
+</file>
+
 <file path=word/footnotes.xml><?xml version="1.0" encoding="utf-8"?>
 <w:footnotes xmlns:wpc="http://schemas.microsoft.com/office/word/2010/wordprocessingCanvas" xmlns:mc="http://schemas.openxmlformats.org/markup-compatibility/2006" xmlns:o="urn:schemas-microsoft-com:office:office" xmlns:r="http://schemas.openxmlformats.org/officeDocument/2006/relationships" xmlns:m="http://schemas.openxmlformats.org/officeDocument/2006/math" xmlns:v="urn:schemas-microsoft-com:vml" xmlns:wp14="http://schemas.microsoft.com/office/word/2010/wordprocessingDrawing" xmlns:wp="http://schemas.openxmlformats.org/drawingml/2006/wordprocessingDrawing" xmlns:w="http://schemas.openxmlformats.org/wordprocessingml/2006/main" xmlns:w14="http://schemas.microsoft.com/office/word/2010/wordml" xmlns:w15="http://schemas.microsoft.com/office/word/2012/wordml" xmlns:w10="urn:schemas-microsoft-com:office:word" xmlns:wpg="http://schemas.microsoft.com/office/word/2010/wordprocessingGroup" xmlns:wpi="http://schemas.microsoft.com/office/word/2010/wordprocessingInk" xmlns:wne="http://schemas.microsoft.com/office/word/2006/wordml" xmlns:wps="http://schemas.microsoft.com/office/word/2010/wordprocessingShape" xmlns:wpsCustomData="http://www.wps.cn/officeDocument/2013/wpsCustomData" mc:Ignorable="w14 w15 wp14">
   <w:footnote w:type="separator" w:id="0">
@@ -7052,6 +7962,16 @@
     </w:p>
   </w:footnote>
 </w:footnotes>
+</file>
+
+<file path=word/header1.xml><?xml version="1.0" encoding="utf-8"?>
+<w:hdr xmlns:wpc="http://schemas.microsoft.com/office/word/2010/wordprocessingCanvas" xmlns:mc="http://schemas.openxmlformats.org/markup-compatibility/2006" xmlns:o="urn:schemas-microsoft-com:office:office" xmlns:r="http://schemas.openxmlformats.org/officeDocument/2006/relationships" xmlns:m="http://schemas.openxmlformats.org/officeDocument/2006/math" xmlns:v="urn:schemas-microsoft-com:vml" xmlns:wp14="http://schemas.microsoft.com/office/word/2010/wordprocessingDrawing" xmlns:wp="http://schemas.openxmlformats.org/drawingml/2006/wordprocessingDrawing" xmlns:w10="urn:schemas-microsoft-com:office:word" xmlns:w="http://schemas.openxmlformats.org/wordprocessingml/2006/main" xmlns:w14="http://schemas.microsoft.com/office/word/2010/wordml" xmlns:w15="http://schemas.microsoft.com/office/word/2012/wordml" xmlns:wpg="http://schemas.microsoft.com/office/word/2010/wordprocessingGroup" xmlns:wpi="http://schemas.microsoft.com/office/word/2010/wordprocessingInk" xmlns:wne="http://schemas.microsoft.com/office/word/2006/wordml" xmlns:wps="http://schemas.microsoft.com/office/word/2010/wordprocessingShape" xmlns:wpsCustomData="http://www.wps.cn/officeDocument/2013/wpsCustomData" mc:Ignorable="w14 w15 wp14">
+  <w:p>
+    <w:pPr>
+      <w:pStyle w:val="52"/>
+    </w:pPr>
+  </w:p>
+</w:hdr>
 </file>
 
 <file path=word/numbering.xml><?xml version="1.0" encoding="utf-8"?>
@@ -7069,6 +7989,106 @@
     </w:lvl>
   </w:abstractNum>
   <w:abstractNum w:abstractNumId="1">
+    <w:nsid w:val="B34BB18B"/>
+    <w:multiLevelType w:val="multilevel"/>
+    <w:tmpl w:val="B34BB18B"/>
+    <w:lvl w:ilvl="0" w:tentative="0">
+      <w:start w:val="1"/>
+      <w:numFmt w:val="decimal"/>
+      <w:lvlText w:val="%1"/>
+      <w:lvlJc w:val="left"/>
+      <w:pPr>
+        <w:ind w:left="850" w:leftChars="0" w:hanging="215" w:firstLineChars="0"/>
+      </w:pPr>
+    </w:lvl>
+    <w:lvl w:ilvl="1" w:tentative="0">
+      <w:start w:val="1"/>
+      <w:numFmt w:val="decimal"/>
+      <w:lvlText w:val="%1.%2."/>
+      <w:lvlJc w:val="left"/>
+      <w:pPr>
+        <w:ind w:left="1055" w:hanging="420"/>
+      </w:pPr>
+      <w:rPr>
+        <w:rFonts w:ascii="Times New Roman" w:hAnsi="Times New Roman" w:eastAsia="Times New Roman" w:cs="Times New Roman"/>
+        <w:b w:val="0"/>
+        <w:i w:val="0"/>
+        <w:sz w:val="24"/>
+        <w:szCs w:val="24"/>
+      </w:rPr>
+    </w:lvl>
+    <w:lvl w:ilvl="2" w:tentative="0">
+      <w:start w:val="1"/>
+      <w:numFmt w:val="decimal"/>
+      <w:lvlText w:val="%3."/>
+      <w:lvlJc w:val="left"/>
+      <w:pPr>
+        <w:ind w:left="165" w:hanging="240"/>
+      </w:pPr>
+      <w:rPr>
+        <w:rFonts w:ascii="Times New Roman" w:hAnsi="Times New Roman" w:eastAsia="Times New Roman" w:cs="Times New Roman"/>
+        <w:b w:val="0"/>
+        <w:i w:val="0"/>
+        <w:sz w:val="24"/>
+        <w:szCs w:val="24"/>
+      </w:rPr>
+    </w:lvl>
+    <w:lvl w:ilvl="3" w:tentative="0">
+      <w:start w:val="0"/>
+      <w:numFmt w:val="bullet"/>
+      <w:lvlText w:val="•"/>
+      <w:lvlJc w:val="left"/>
+      <w:pPr>
+        <w:ind w:left="2333" w:hanging="240"/>
+      </w:pPr>
+    </w:lvl>
+    <w:lvl w:ilvl="4" w:tentative="0">
+      <w:start w:val="0"/>
+      <w:numFmt w:val="bullet"/>
+      <w:lvlText w:val="•"/>
+      <w:lvlJc w:val="left"/>
+      <w:pPr>
+        <w:ind w:left="2970" w:hanging="240"/>
+      </w:pPr>
+    </w:lvl>
+    <w:lvl w:ilvl="5" w:tentative="0">
+      <w:start w:val="0"/>
+      <w:numFmt w:val="bullet"/>
+      <w:lvlText w:val="•"/>
+      <w:lvlJc w:val="left"/>
+      <w:pPr>
+        <w:ind w:left="3607" w:hanging="240"/>
+      </w:pPr>
+    </w:lvl>
+    <w:lvl w:ilvl="6" w:tentative="0">
+      <w:start w:val="0"/>
+      <w:numFmt w:val="bullet"/>
+      <w:lvlText w:val="•"/>
+      <w:lvlJc w:val="left"/>
+      <w:pPr>
+        <w:ind w:left="4244" w:hanging="240"/>
+      </w:pPr>
+    </w:lvl>
+    <w:lvl w:ilvl="7" w:tentative="0">
+      <w:start w:val="0"/>
+      <w:numFmt w:val="bullet"/>
+      <w:lvlText w:val="•"/>
+      <w:lvlJc w:val="left"/>
+      <w:pPr>
+        <w:ind w:left="4881" w:hanging="240"/>
+      </w:pPr>
+    </w:lvl>
+    <w:lvl w:ilvl="8" w:tentative="0">
+      <w:start w:val="0"/>
+      <w:numFmt w:val="bullet"/>
+      <w:lvlText w:val="•"/>
+      <w:lvlJc w:val="left"/>
+      <w:pPr>
+        <w:ind w:left="5518" w:hanging="240"/>
+      </w:pPr>
+    </w:lvl>
+  </w:abstractNum>
+  <w:abstractNum w:abstractNumId="2">
     <w:nsid w:val="BDFE5C38"/>
     <w:multiLevelType w:val="multilevel"/>
     <w:tmpl w:val="BDFE5C38"/>
@@ -7185,7 +8205,7 @@
       </w:pPr>
     </w:lvl>
   </w:abstractNum>
-  <w:abstractNum w:abstractNumId="2">
+  <w:abstractNum w:abstractNumId="3">
     <w:nsid w:val="BF7742B9"/>
     <w:multiLevelType w:val="multilevel"/>
     <w:tmpl w:val="BF7742B9"/>
@@ -7299,7 +8319,7 @@
       </w:pPr>
     </w:lvl>
   </w:abstractNum>
-  <w:abstractNum w:abstractNumId="3">
+  <w:abstractNum w:abstractNumId="4">
     <w:nsid w:val="BFB7300A"/>
     <w:multiLevelType w:val="multilevel"/>
     <w:tmpl w:val="BFB7300A"/>
@@ -7413,7 +8433,7 @@
       </w:pPr>
     </w:lvl>
   </w:abstractNum>
-  <w:abstractNum w:abstractNumId="4">
+  <w:abstractNum w:abstractNumId="5">
     <w:nsid w:val="BFFE1BCD"/>
     <w:multiLevelType w:val="singleLevel"/>
     <w:tmpl w:val="BFFE1BCD"/>
@@ -7425,7 +8445,7 @@
       <w:lvlJc w:val="left"/>
     </w:lvl>
   </w:abstractNum>
-  <w:abstractNum w:abstractNumId="5">
+  <w:abstractNum w:abstractNumId="6">
     <w:nsid w:val="D7EE8B2E"/>
     <w:multiLevelType w:val="singleLevel"/>
     <w:tmpl w:val="D7EE8B2E"/>
@@ -7445,7 +8465,7 @@
       </w:rPr>
     </w:lvl>
   </w:abstractNum>
-  <w:abstractNum w:abstractNumId="6">
+  <w:abstractNum w:abstractNumId="7">
     <w:nsid w:val="EA7AB2AB"/>
     <w:multiLevelType w:val="singleLevel"/>
     <w:tmpl w:val="EA7AB2AB"/>
@@ -7467,7 +8487,7 @@
       </w:rPr>
     </w:lvl>
   </w:abstractNum>
-  <w:abstractNum w:abstractNumId="7">
+  <w:abstractNum w:abstractNumId="8">
     <w:nsid w:val="EB7E264B"/>
     <w:multiLevelType w:val="multilevel"/>
     <w:tmpl w:val="EB7E264B"/>
@@ -7609,7 +8629,7 @@
       </w:rPr>
     </w:lvl>
   </w:abstractNum>
-  <w:abstractNum w:abstractNumId="8">
+  <w:abstractNum w:abstractNumId="9">
     <w:nsid w:val="ED8D0CCF"/>
     <w:multiLevelType w:val="singleLevel"/>
     <w:tmpl w:val="ED8D0CCF"/>
@@ -7621,7 +8641,7 @@
       <w:lvlJc w:val="left"/>
     </w:lvl>
   </w:abstractNum>
-  <w:abstractNum w:abstractNumId="9">
+  <w:abstractNum w:abstractNumId="10">
     <w:nsid w:val="EFF4E9A0"/>
     <w:multiLevelType w:val="singleLevel"/>
     <w:tmpl w:val="EFF4E9A0"/>
@@ -7641,120 +8661,6 @@
         <w:sz w:val="18"/>
         <w:szCs w:val="18"/>
       </w:rPr>
-    </w:lvl>
-  </w:abstractNum>
-  <w:abstractNum w:abstractNumId="10">
-    <w:nsid w:val="F7FEB079"/>
-    <w:multiLevelType w:val="multilevel"/>
-    <w:tmpl w:val="F7FEB079"/>
-    <w:lvl w:ilvl="0" w:tentative="0">
-      <w:start w:val="0"/>
-      <w:numFmt w:val="decimal"/>
-      <w:suff w:val="space"/>
-      <w:lvlText w:val="%1."/>
-      <w:lvlJc w:val="left"/>
-      <w:pPr>
-        <w:tabs>
-          <w:tab w:val="left" w:pos="0"/>
-        </w:tabs>
-        <w:ind w:left="0" w:firstLine="0"/>
-      </w:pPr>
-    </w:lvl>
-    <w:lvl w:ilvl="1" w:tentative="0">
-      <w:start w:val="1"/>
-      <w:numFmt w:val="decimal"/>
-      <w:lvlText w:val="%2."/>
-      <w:lvlJc w:val="left"/>
-      <w:pPr>
-        <w:tabs>
-          <w:tab w:val="left" w:pos="1080"/>
-        </w:tabs>
-        <w:ind w:left="1080" w:hanging="360"/>
-      </w:pPr>
-    </w:lvl>
-    <w:lvl w:ilvl="2" w:tentative="0">
-      <w:start w:val="1"/>
-      <w:numFmt w:val="decimal"/>
-      <w:lvlText w:val="%3."/>
-      <w:lvlJc w:val="left"/>
-      <w:pPr>
-        <w:tabs>
-          <w:tab w:val="left" w:pos="1440"/>
-        </w:tabs>
-        <w:ind w:left="1440" w:hanging="360"/>
-      </w:pPr>
-    </w:lvl>
-    <w:lvl w:ilvl="3" w:tentative="0">
-      <w:start w:val="1"/>
-      <w:numFmt w:val="decimal"/>
-      <w:lvlText w:val="%4."/>
-      <w:lvlJc w:val="left"/>
-      <w:pPr>
-        <w:tabs>
-          <w:tab w:val="left" w:pos="1800"/>
-        </w:tabs>
-        <w:ind w:left="1800" w:hanging="360"/>
-      </w:pPr>
-    </w:lvl>
-    <w:lvl w:ilvl="4" w:tentative="0">
-      <w:start w:val="1"/>
-      <w:numFmt w:val="decimal"/>
-      <w:lvlText w:val="%5."/>
-      <w:lvlJc w:val="left"/>
-      <w:pPr>
-        <w:tabs>
-          <w:tab w:val="left" w:pos="2160"/>
-        </w:tabs>
-        <w:ind w:left="2160" w:hanging="360"/>
-      </w:pPr>
-    </w:lvl>
-    <w:lvl w:ilvl="5" w:tentative="0">
-      <w:start w:val="1"/>
-      <w:numFmt w:val="decimal"/>
-      <w:lvlText w:val="%6."/>
-      <w:lvlJc w:val="left"/>
-      <w:pPr>
-        <w:tabs>
-          <w:tab w:val="left" w:pos="2520"/>
-        </w:tabs>
-        <w:ind w:left="2520" w:hanging="360"/>
-      </w:pPr>
-    </w:lvl>
-    <w:lvl w:ilvl="6" w:tentative="0">
-      <w:start w:val="1"/>
-      <w:numFmt w:val="decimal"/>
-      <w:lvlText w:val="%7."/>
-      <w:lvlJc w:val="left"/>
-      <w:pPr>
-        <w:tabs>
-          <w:tab w:val="left" w:pos="2880"/>
-        </w:tabs>
-        <w:ind w:left="2880" w:hanging="360"/>
-      </w:pPr>
-    </w:lvl>
-    <w:lvl w:ilvl="7" w:tentative="0">
-      <w:start w:val="1"/>
-      <w:numFmt w:val="decimal"/>
-      <w:lvlText w:val="%8."/>
-      <w:lvlJc w:val="left"/>
-      <w:pPr>
-        <w:tabs>
-          <w:tab w:val="left" w:pos="3240"/>
-        </w:tabs>
-        <w:ind w:left="3240" w:hanging="360"/>
-      </w:pPr>
-    </w:lvl>
-    <w:lvl w:ilvl="8" w:tentative="0">
-      <w:start w:val="1"/>
-      <w:numFmt w:val="decimal"/>
-      <w:lvlText w:val="%9."/>
-      <w:lvlJc w:val="left"/>
-      <w:pPr>
-        <w:tabs>
-          <w:tab w:val="left" w:pos="3600"/>
-        </w:tabs>
-        <w:ind w:left="3600" w:hanging="360"/>
-      </w:pPr>
     </w:lvl>
   </w:abstractNum>
   <w:abstractNum w:abstractNumId="11">
@@ -8578,7 +9484,7 @@
     <w:abstractNumId w:val="21"/>
   </w:num>
   <w:num w:numId="3">
-    <w:abstractNumId w:val="2"/>
+    <w:abstractNumId w:val="3"/>
   </w:num>
   <w:num w:numId="4">
     <w:abstractNumId w:val="16"/>
@@ -8587,16 +9493,16 @@
     <w:abstractNumId w:val="11"/>
   </w:num>
   <w:num w:numId="6">
-    <w:abstractNumId w:val="1"/>
+    <w:abstractNumId w:val="2"/>
   </w:num>
   <w:num w:numId="7">
     <w:abstractNumId w:val="22"/>
   </w:num>
   <w:num w:numId="8">
-    <w:abstractNumId w:val="3"/>
+    <w:abstractNumId w:val="4"/>
   </w:num>
   <w:num w:numId="9">
-    <w:abstractNumId w:val="10"/>
+    <w:abstractNumId w:val="1"/>
   </w:num>
   <w:num w:numId="10">
     <w:abstractNumId w:val="18"/>
@@ -8605,13 +9511,13 @@
     <w:abstractNumId w:val="0"/>
   </w:num>
   <w:num w:numId="12">
-    <w:abstractNumId w:val="8"/>
+    <w:abstractNumId w:val="9"/>
   </w:num>
   <w:num w:numId="13">
     <w:abstractNumId w:val="12"/>
   </w:num>
   <w:num w:numId="14">
-    <w:abstractNumId w:val="6"/>
+    <w:abstractNumId w:val="7"/>
   </w:num>
   <w:num w:numId="15">
     <w:abstractNumId w:val="14"/>
@@ -8620,16 +9526,16 @@
     <w:abstractNumId w:val="19"/>
   </w:num>
   <w:num w:numId="17">
-    <w:abstractNumId w:val="5"/>
+    <w:abstractNumId w:val="6"/>
   </w:num>
   <w:num w:numId="18">
     <w:abstractNumId w:val="20"/>
   </w:num>
   <w:num w:numId="19">
-    <w:abstractNumId w:val="7"/>
+    <w:abstractNumId w:val="8"/>
   </w:num>
   <w:num w:numId="20">
-    <w:abstractNumId w:val="9"/>
+    <w:abstractNumId w:val="10"/>
   </w:num>
   <w:num w:numId="21">
     <w:abstractNumId w:val="13"/>
@@ -8638,7 +9544,7 @@
     <w:abstractNumId w:val="17"/>
   </w:num>
   <w:num w:numId="23">
-    <w:abstractNumId w:val="4"/>
+    <w:abstractNumId w:val="5"/>
   </w:num>
 </w:numbering>
 </file>
@@ -14027,6 +14933,7 @@
       <w:ind w:leftChars="0"/>
     </w:pPr>
     <w:rPr>
+      <w:rFonts w:ascii="Times New Roman" w:hAnsi="Times New Roman" w:eastAsia="SimSun" w:cs="Times New Roman"/>
       <w:sz w:val="20"/>
       <w:szCs w:val="20"/>
     </w:rPr>
@@ -14038,6 +14945,7 @@
       <w:ind w:leftChars="200"/>
     </w:pPr>
     <w:rPr>
+      <w:rFonts w:ascii="Times New Roman" w:hAnsi="Times New Roman" w:eastAsia="SimSun" w:cs="Times New Roman"/>
       <w:sz w:val="20"/>
       <w:szCs w:val="20"/>
     </w:rPr>

</xml_diff>